<commit_message>
update of lab document
</commit_message>
<xml_diff>
--- a/B2C REST API Lab.docx
+++ b/B2C REST API Lab.docx
@@ -1371,7 +1371,13 @@
     <w:p/>
     <w:p>
       <w:r>
-        <w:t>After completing the exercises in this lab, you will be able to:</w:t>
+        <w:t xml:space="preserve">After completing the exercises </w:t>
+      </w:r>
+      <w:r>
+        <w:t>in this lab, you will learn</w:t>
+      </w:r>
+      <w:r>
+        <w:t>:</w:t>
       </w:r>
     </w:p>
     <w:p>
@@ -1647,7 +1653,6 @@
         </w:rPr>
         <w:t xml:space="preserve"> </w:t>
       </w:r>
-      <w:proofErr w:type="spellStart"/>
       <w:r>
         <w:rPr>
           <w:rFonts w:cstheme="minorHAnsi"/>
@@ -1658,7 +1663,6 @@
         </w:rPr>
         <w:t>SocialAndLocalAccounts</w:t>
       </w:r>
-      <w:proofErr w:type="spellEnd"/>
       <w:r>
         <w:rPr>
           <w:rFonts w:cstheme="minorHAnsi"/>
@@ -1730,7 +1734,47 @@
           <w:sz w:val="22"/>
           <w:szCs w:val="23"/>
         </w:rPr>
-        <w:t>need to be customized with your tenant id and applications.</w:t>
+        <w:t>need to be</w:t>
+      </w:r>
+      <w:r>
+        <w:rPr>
+          <w:rFonts w:cstheme="minorHAnsi"/>
+          <w:vanish w:val="0"/>
+          <w:color w:val="auto"/>
+          <w:sz w:val="22"/>
+          <w:szCs w:val="23"/>
+        </w:rPr>
+        <w:t xml:space="preserve"> customized with your tenant id, </w:t>
+      </w:r>
+      <w:r>
+        <w:rPr>
+          <w:rFonts w:cstheme="minorHAnsi"/>
+          <w:vanish w:val="0"/>
+          <w:color w:val="auto"/>
+          <w:sz w:val="22"/>
+          <w:szCs w:val="23"/>
+        </w:rPr>
+        <w:t>applications</w:t>
+      </w:r>
+      <w:r>
+        <w:rPr>
+          <w:rFonts w:cstheme="minorHAnsi"/>
+          <w:vanish w:val="0"/>
+          <w:color w:val="auto"/>
+          <w:sz w:val="22"/>
+          <w:szCs w:val="23"/>
+        </w:rPr>
+        <w:t xml:space="preserve"> and facebook clientid and client secret</w:t>
+      </w:r>
+      <w:r>
+        <w:rPr>
+          <w:rFonts w:cstheme="minorHAnsi"/>
+          <w:vanish w:val="0"/>
+          <w:color w:val="auto"/>
+          <w:sz w:val="22"/>
+          <w:szCs w:val="23"/>
+        </w:rPr>
+        <w:t>.</w:t>
       </w:r>
     </w:p>
     <w:p>
@@ -1791,21 +1835,7 @@
         <w:rPr>
           <w:rFonts w:asciiTheme="minorHAnsi" w:hAnsiTheme="minorHAnsi" w:cstheme="minorHAnsi"/>
         </w:rPr>
-        <w:t xml:space="preserve">Add </w:t>
-      </w:r>
-      <w:proofErr w:type="spellStart"/>
-      <w:r>
-        <w:rPr>
-          <w:rFonts w:asciiTheme="minorHAnsi" w:hAnsiTheme="minorHAnsi" w:cstheme="minorHAnsi"/>
-        </w:rPr>
-        <w:t>AzureFunctions-ValidateClaims</w:t>
-      </w:r>
-      <w:proofErr w:type="spellEnd"/>
-      <w:r>
-        <w:rPr>
-          <w:rFonts w:asciiTheme="minorHAnsi" w:hAnsiTheme="minorHAnsi" w:cstheme="minorHAnsi"/>
-        </w:rPr>
-        <w:t xml:space="preserve"> as Validation Technical Profile</w:t>
+        <w:t>Add AzureFunctions-ValidateClaims as Validation Technical Profile</w:t>
       </w:r>
     </w:p>
     <w:sdt>
@@ -1861,7 +1891,37 @@
         <w:rPr>
           <w:rFonts w:asciiTheme="minorHAnsi" w:hAnsiTheme="minorHAnsi" w:cstheme="minorHAnsi"/>
         </w:rPr>
-        <w:t>By adding the new claims provider REST APIs:</w:t>
+        <w:t>A</w:t>
+      </w:r>
+      <w:r>
+        <w:rPr>
+          <w:rFonts w:asciiTheme="minorHAnsi" w:hAnsiTheme="minorHAnsi" w:cstheme="minorHAnsi"/>
+        </w:rPr>
+        <w:t xml:space="preserve">dd the new claims provider </w:t>
+      </w:r>
+      <w:r>
+        <w:rPr>
+          <w:rFonts w:asciiTheme="minorHAnsi" w:hAnsiTheme="minorHAnsi" w:cstheme="minorHAnsi"/>
+        </w:rPr>
+        <w:t>‘</w:t>
+      </w:r>
+      <w:r>
+        <w:rPr>
+          <w:rFonts w:asciiTheme="minorHAnsi" w:hAnsiTheme="minorHAnsi" w:cstheme="minorHAnsi"/>
+        </w:rPr>
+        <w:t>REST APIs</w:t>
+      </w:r>
+      <w:r>
+        <w:rPr>
+          <w:rFonts w:asciiTheme="minorHAnsi" w:hAnsiTheme="minorHAnsi" w:cstheme="minorHAnsi"/>
+        </w:rPr>
+        <w:t>’</w:t>
+      </w:r>
+      <w:r>
+        <w:rPr>
+          <w:rFonts w:asciiTheme="minorHAnsi" w:hAnsiTheme="minorHAnsi" w:cstheme="minorHAnsi"/>
+        </w:rPr>
+        <w:t>:</w:t>
       </w:r>
     </w:p>
     <w:p>
@@ -1875,27 +1935,13 @@
         <w:rPr>
           <w:rFonts w:asciiTheme="minorHAnsi" w:hAnsiTheme="minorHAnsi" w:cstheme="minorHAnsi"/>
         </w:rPr>
-        <w:t>&lt;</w:t>
-      </w:r>
-      <w:proofErr w:type="spellStart"/>
-      <w:r>
-        <w:rPr>
-          <w:rFonts w:asciiTheme="minorHAnsi" w:hAnsiTheme="minorHAnsi" w:cstheme="minorHAnsi"/>
-        </w:rPr>
-        <w:t>ClaimsPro</w:t>
-      </w:r>
-      <w:r>
-        <w:rPr>
-          <w:rFonts w:asciiTheme="minorHAnsi" w:hAnsiTheme="minorHAnsi" w:cstheme="minorHAnsi"/>
-        </w:rPr>
-        <w:t>vider</w:t>
-      </w:r>
-      <w:proofErr w:type="spellEnd"/>
-      <w:r>
-        <w:rPr>
-          <w:rFonts w:asciiTheme="minorHAnsi" w:hAnsiTheme="minorHAnsi" w:cstheme="minorHAnsi"/>
-        </w:rPr>
-        <w:t>&gt;</w:t>
+        <w:t>&lt;ClaimsPro</w:t>
+      </w:r>
+      <w:r>
+        <w:rPr>
+          <w:rFonts w:asciiTheme="minorHAnsi" w:hAnsiTheme="minorHAnsi" w:cstheme="minorHAnsi"/>
+        </w:rPr>
+        <w:t>vider&gt;</w:t>
       </w:r>
       <w:r>
         <w:rPr>
@@ -1908,56 +1954,14 @@
         <w:rPr>
           <w:rFonts w:asciiTheme="minorHAnsi" w:hAnsiTheme="minorHAnsi" w:cstheme="minorHAnsi"/>
         </w:rPr>
-        <w:t>&lt;</w:t>
-      </w:r>
-      <w:proofErr w:type="spellStart"/>
-      <w:r>
-        <w:rPr>
-          <w:rFonts w:asciiTheme="minorHAnsi" w:hAnsiTheme="minorHAnsi" w:cstheme="minorHAnsi"/>
-        </w:rPr>
-        <w:t>DisplayName</w:t>
-      </w:r>
-      <w:proofErr w:type="spellEnd"/>
-      <w:r>
-        <w:rPr>
-          <w:rFonts w:asciiTheme="minorHAnsi" w:hAnsiTheme="minorHAnsi" w:cstheme="minorHAnsi"/>
-        </w:rPr>
-        <w:t>&gt;REST APIs&lt;/</w:t>
-      </w:r>
-      <w:proofErr w:type="spellStart"/>
-      <w:r>
-        <w:rPr>
-          <w:rFonts w:asciiTheme="minorHAnsi" w:hAnsiTheme="minorHAnsi" w:cstheme="minorHAnsi"/>
-        </w:rPr>
-        <w:t>DisplayName</w:t>
-      </w:r>
-      <w:proofErr w:type="spellEnd"/>
-      <w:r>
-        <w:rPr>
-          <w:rFonts w:asciiTheme="minorHAnsi" w:hAnsiTheme="minorHAnsi" w:cstheme="minorHAnsi"/>
-        </w:rPr>
-        <w:t>&gt;</w:t>
+        <w:t>&lt;DisplayName&gt;REST APIs&lt;/DisplayName&gt;</w:t>
       </w:r>
       <w:r>
         <w:rPr>
           <w:rFonts w:asciiTheme="minorHAnsi" w:hAnsiTheme="minorHAnsi" w:cstheme="minorHAnsi"/>
         </w:rPr>
         <w:br/>
-        <w:t xml:space="preserve"> &lt;</w:t>
-      </w:r>
-      <w:proofErr w:type="spellStart"/>
-      <w:r>
-        <w:rPr>
-          <w:rFonts w:asciiTheme="minorHAnsi" w:hAnsiTheme="minorHAnsi" w:cstheme="minorHAnsi"/>
-        </w:rPr>
-        <w:t>TechnicalProfiles</w:t>
-      </w:r>
-      <w:proofErr w:type="spellEnd"/>
-      <w:r>
-        <w:rPr>
-          <w:rFonts w:asciiTheme="minorHAnsi" w:hAnsiTheme="minorHAnsi" w:cstheme="minorHAnsi"/>
-        </w:rPr>
-        <w:t xml:space="preserve">&gt;  </w:t>
+        <w:t xml:space="preserve"> &lt;TechnicalProfiles&gt;  </w:t>
       </w:r>
       <w:r>
         <w:rPr>
@@ -1970,35 +1974,13 @@
         <w:rPr>
           <w:rFonts w:asciiTheme="minorHAnsi" w:hAnsiTheme="minorHAnsi" w:cstheme="minorHAnsi"/>
         </w:rPr>
-        <w:t>&lt;</w:t>
-      </w:r>
-      <w:proofErr w:type="spellStart"/>
-      <w:r>
-        <w:rPr>
-          <w:rFonts w:asciiTheme="minorHAnsi" w:hAnsiTheme="minorHAnsi" w:cstheme="minorHAnsi"/>
-        </w:rPr>
-        <w:t>TechnicalProfile</w:t>
-      </w:r>
-      <w:proofErr w:type="spellEnd"/>
-      <w:r>
-        <w:rPr>
-          <w:rFonts w:asciiTheme="minorHAnsi" w:hAnsiTheme="minorHAnsi" w:cstheme="minorHAnsi"/>
-        </w:rPr>
-        <w:t xml:space="preserve"> Id="</w:t>
-      </w:r>
-      <w:proofErr w:type="spellStart"/>
-      <w:r>
-        <w:rPr>
-          <w:rFonts w:asciiTheme="minorHAnsi" w:hAnsiTheme="minorHAnsi" w:cstheme="minorHAnsi"/>
-        </w:rPr>
-        <w:t>AzureFunctions-ValidateClaims</w:t>
-      </w:r>
-      <w:proofErr w:type="spellEnd"/>
-      <w:r>
-        <w:rPr>
-          <w:rFonts w:asciiTheme="minorHAnsi" w:hAnsiTheme="minorHAnsi" w:cstheme="minorHAnsi"/>
-        </w:rPr>
-        <w:t>"&gt;</w:t>
+        <w:t>&lt;TechnicalProfile Id="</w:t>
+      </w:r>
+      <w:r>
+        <w:rPr>
+          <w:rFonts w:asciiTheme="minorHAnsi" w:hAnsiTheme="minorHAnsi" w:cstheme="minorHAnsi"/>
+        </w:rPr>
+        <w:t>AzureFunctions-ValidateClaims"&gt;</w:t>
       </w:r>
       <w:r>
         <w:rPr>
@@ -2011,35 +1993,7 @@
         <w:rPr>
           <w:rFonts w:asciiTheme="minorHAnsi" w:hAnsiTheme="minorHAnsi" w:cstheme="minorHAnsi"/>
         </w:rPr>
-        <w:t>&lt;</w:t>
-      </w:r>
-      <w:proofErr w:type="spellStart"/>
-      <w:r>
-        <w:rPr>
-          <w:rFonts w:asciiTheme="minorHAnsi" w:hAnsiTheme="minorHAnsi" w:cstheme="minorHAnsi"/>
-        </w:rPr>
-        <w:t>DisplayName</w:t>
-      </w:r>
-      <w:proofErr w:type="spellEnd"/>
-      <w:r>
-        <w:rPr>
-          <w:rFonts w:asciiTheme="minorHAnsi" w:hAnsiTheme="minorHAnsi" w:cstheme="minorHAnsi"/>
-        </w:rPr>
-        <w:t>&gt;Validate claims&lt;/</w:t>
-      </w:r>
-      <w:proofErr w:type="spellStart"/>
-      <w:r>
-        <w:rPr>
-          <w:rFonts w:asciiTheme="minorHAnsi" w:hAnsiTheme="minorHAnsi" w:cstheme="minorHAnsi"/>
-        </w:rPr>
-        <w:t>DisplayName</w:t>
-      </w:r>
-      <w:proofErr w:type="spellEnd"/>
-      <w:r>
-        <w:rPr>
-          <w:rFonts w:asciiTheme="minorHAnsi" w:hAnsiTheme="minorHAnsi" w:cstheme="minorHAnsi"/>
-        </w:rPr>
-        <w:t>&gt;</w:t>
+        <w:t>&lt;DisplayName&gt;Validate claims&lt;/DisplayName&gt;</w:t>
       </w:r>
       <w:r>
         <w:rPr>
@@ -2052,55 +2006,13 @@
         <w:rPr>
           <w:rFonts w:asciiTheme="minorHAnsi" w:hAnsiTheme="minorHAnsi" w:cstheme="minorHAnsi"/>
         </w:rPr>
-        <w:t>&lt;Protocol Name="Proprietary" Handler="</w:t>
-      </w:r>
-      <w:proofErr w:type="spellStart"/>
-      <w:r>
-        <w:rPr>
-          <w:rFonts w:asciiTheme="minorHAnsi" w:hAnsiTheme="minorHAnsi" w:cstheme="minorHAnsi"/>
-        </w:rPr>
-        <w:t>Web.TPEngine.Providers.RestfulProvider</w:t>
-      </w:r>
-      <w:proofErr w:type="spellEnd"/>
-      <w:r>
-        <w:rPr>
-          <w:rFonts w:asciiTheme="minorHAnsi" w:hAnsiTheme="minorHAnsi" w:cstheme="minorHAnsi"/>
-        </w:rPr>
-        <w:t xml:space="preserve">, </w:t>
-      </w:r>
-      <w:proofErr w:type="spellStart"/>
-      <w:r>
-        <w:rPr>
-          <w:rFonts w:asciiTheme="minorHAnsi" w:hAnsiTheme="minorHAnsi" w:cstheme="minorHAnsi"/>
-        </w:rPr>
-        <w:t>Web.TPEngine</w:t>
-      </w:r>
-      <w:proofErr w:type="spellEnd"/>
-      <w:r>
-        <w:rPr>
-          <w:rFonts w:asciiTheme="minorHAnsi" w:hAnsiTheme="minorHAnsi" w:cstheme="minorHAnsi"/>
-        </w:rPr>
-        <w:t>, Version=1.0.0.0, Culture=n</w:t>
-      </w:r>
-      <w:r>
-        <w:rPr>
-          <w:rFonts w:asciiTheme="minorHAnsi" w:hAnsiTheme="minorHAnsi" w:cstheme="minorHAnsi"/>
-        </w:rPr>
-        <w:t xml:space="preserve">eutral, </w:t>
-      </w:r>
-      <w:proofErr w:type="spellStart"/>
-      <w:r>
-        <w:rPr>
-          <w:rFonts w:asciiTheme="minorHAnsi" w:hAnsiTheme="minorHAnsi" w:cstheme="minorHAnsi"/>
-        </w:rPr>
-        <w:t>PublicKeyToken</w:t>
-      </w:r>
-      <w:proofErr w:type="spellEnd"/>
-      <w:r>
-        <w:rPr>
-          <w:rFonts w:asciiTheme="minorHAnsi" w:hAnsiTheme="minorHAnsi" w:cstheme="minorHAnsi"/>
-        </w:rPr>
-        <w:t>=null" /&gt;</w:t>
+        <w:t>&lt;Protocol Name="Proprietary" Handler="Web.TPEngine.Providers.RestfulProvider, Web.TPEngine, Version=1.0.0.0, Culture=n</w:t>
+      </w:r>
+      <w:r>
+        <w:rPr>
+          <w:rFonts w:asciiTheme="minorHAnsi" w:hAnsiTheme="minorHAnsi" w:cstheme="minorHAnsi"/>
+        </w:rPr>
+        <w:t>eutral, PublicKeyToken=null" /&gt;</w:t>
       </w:r>
       <w:r>
         <w:rPr>
@@ -2133,21 +2045,7 @@
         <w:rPr>
           <w:rFonts w:asciiTheme="minorHAnsi" w:hAnsiTheme="minorHAnsi" w:cstheme="minorHAnsi"/>
         </w:rPr>
-        <w:t>&lt;Item Key="</w:t>
-      </w:r>
-      <w:proofErr w:type="spellStart"/>
-      <w:r>
-        <w:rPr>
-          <w:rFonts w:asciiTheme="minorHAnsi" w:hAnsiTheme="minorHAnsi" w:cstheme="minorHAnsi"/>
-        </w:rPr>
-        <w:t>AuthenticationType</w:t>
-      </w:r>
-      <w:proofErr w:type="spellEnd"/>
-      <w:r>
-        <w:rPr>
-          <w:rFonts w:asciiTheme="minorHAnsi" w:hAnsiTheme="minorHAnsi" w:cstheme="minorHAnsi"/>
-        </w:rPr>
-        <w:t>"&gt;None&lt;/Item&gt;</w:t>
+        <w:t>&lt;Item Key="AuthenticationType"&gt;None&lt;/Item&gt;</w:t>
       </w:r>
       <w:r>
         <w:rPr>
@@ -2166,21 +2064,7 @@
         <w:rPr>
           <w:rFonts w:asciiTheme="minorHAnsi" w:hAnsiTheme="minorHAnsi" w:cstheme="minorHAnsi"/>
         </w:rPr>
-        <w:t xml:space="preserve"> Key="</w:t>
-      </w:r>
-      <w:proofErr w:type="spellStart"/>
-      <w:r>
-        <w:rPr>
-          <w:rFonts w:asciiTheme="minorHAnsi" w:hAnsiTheme="minorHAnsi" w:cstheme="minorHAnsi"/>
-        </w:rPr>
-        <w:t>SendClaimsIn</w:t>
-      </w:r>
-      <w:proofErr w:type="spellEnd"/>
-      <w:r>
-        <w:rPr>
-          <w:rFonts w:asciiTheme="minorHAnsi" w:hAnsiTheme="minorHAnsi" w:cstheme="minorHAnsi"/>
-        </w:rPr>
-        <w:t>"&gt;Body&lt;/Item&gt;</w:t>
+        <w:t xml:space="preserve"> Key="SendClaimsIn"&gt;Body&lt;/Item&gt;</w:t>
       </w:r>
       <w:r>
         <w:rPr>
@@ -2200,21 +2084,7 @@
           <w:rFonts w:asciiTheme="minorHAnsi" w:hAnsiTheme="minorHAnsi" w:cstheme="minorHAnsi"/>
         </w:rPr>
         <w:br/>
-        <w:t xml:space="preserve">  &lt;</w:t>
-      </w:r>
-      <w:proofErr w:type="spellStart"/>
-      <w:r>
-        <w:rPr>
-          <w:rFonts w:asciiTheme="minorHAnsi" w:hAnsiTheme="minorHAnsi" w:cstheme="minorHAnsi"/>
-        </w:rPr>
-        <w:t>InputClaims</w:t>
-      </w:r>
-      <w:proofErr w:type="spellEnd"/>
-      <w:r>
-        <w:rPr>
-          <w:rFonts w:asciiTheme="minorHAnsi" w:hAnsiTheme="minorHAnsi" w:cstheme="minorHAnsi"/>
-        </w:rPr>
-        <w:t>&gt;</w:t>
+        <w:t xml:space="preserve">  &lt;InputClaims&gt;</w:t>
       </w:r>
       <w:r>
         <w:rPr>
@@ -2227,49 +2097,7 @@
         <w:rPr>
           <w:rFonts w:asciiTheme="minorHAnsi" w:hAnsiTheme="minorHAnsi" w:cstheme="minorHAnsi"/>
         </w:rPr>
-        <w:t>&lt;</w:t>
-      </w:r>
-      <w:proofErr w:type="spellStart"/>
-      <w:r>
-        <w:rPr>
-          <w:rFonts w:asciiTheme="minorHAnsi" w:hAnsiTheme="minorHAnsi" w:cstheme="minorHAnsi"/>
-        </w:rPr>
-        <w:t>InputClaim</w:t>
-      </w:r>
-      <w:proofErr w:type="spellEnd"/>
-      <w:r>
-        <w:rPr>
-          <w:rFonts w:asciiTheme="minorHAnsi" w:hAnsiTheme="minorHAnsi" w:cstheme="minorHAnsi"/>
-        </w:rPr>
-        <w:t xml:space="preserve"> </w:t>
-      </w:r>
-      <w:proofErr w:type="spellStart"/>
-      <w:r>
-        <w:rPr>
-          <w:rFonts w:asciiTheme="minorHAnsi" w:hAnsiTheme="minorHAnsi" w:cstheme="minorHAnsi"/>
-        </w:rPr>
-        <w:t>ClaimTypeReferenceId</w:t>
-      </w:r>
-      <w:proofErr w:type="spellEnd"/>
-      <w:r>
-        <w:rPr>
-          <w:rFonts w:asciiTheme="minorHAnsi" w:hAnsiTheme="minorHAnsi" w:cstheme="minorHAnsi"/>
-        </w:rPr>
-        <w:t>="</w:t>
-      </w:r>
-      <w:proofErr w:type="spellStart"/>
-      <w:r>
-        <w:rPr>
-          <w:rFonts w:asciiTheme="minorHAnsi" w:hAnsiTheme="minorHAnsi" w:cstheme="minorHAnsi"/>
-        </w:rPr>
-        <w:t>givenName</w:t>
-      </w:r>
-      <w:proofErr w:type="spellEnd"/>
-      <w:r>
-        <w:rPr>
-          <w:rFonts w:asciiTheme="minorHAnsi" w:hAnsiTheme="minorHAnsi" w:cstheme="minorHAnsi"/>
-        </w:rPr>
-        <w:t>"/&gt;</w:t>
+        <w:t>&lt;InputClaim ClaimTypeReferenceId="givenName"/&gt;</w:t>
       </w:r>
       <w:r>
         <w:rPr>
@@ -2282,70 +2110,14 @@
         <w:rPr>
           <w:rFonts w:asciiTheme="minorHAnsi" w:hAnsiTheme="minorHAnsi" w:cstheme="minorHAnsi"/>
         </w:rPr>
-        <w:t>&lt;</w:t>
-      </w:r>
-      <w:proofErr w:type="spellStart"/>
-      <w:r>
-        <w:rPr>
-          <w:rFonts w:asciiTheme="minorHAnsi" w:hAnsiTheme="minorHAnsi" w:cstheme="minorHAnsi"/>
-        </w:rPr>
-        <w:t>InputClaim</w:t>
-      </w:r>
-      <w:proofErr w:type="spellEnd"/>
-      <w:r>
-        <w:rPr>
-          <w:rFonts w:asciiTheme="minorHAnsi" w:hAnsiTheme="minorHAnsi" w:cstheme="minorHAnsi"/>
-        </w:rPr>
-        <w:t xml:space="preserve"> </w:t>
-      </w:r>
-      <w:proofErr w:type="spellStart"/>
-      <w:r>
-        <w:rPr>
-          <w:rFonts w:asciiTheme="minorHAnsi" w:hAnsiTheme="minorHAnsi" w:cstheme="minorHAnsi"/>
-        </w:rPr>
-        <w:t>ClaimTypeReferenceId</w:t>
-      </w:r>
-      <w:proofErr w:type="spellEnd"/>
-      <w:r>
-        <w:rPr>
-          <w:rFonts w:asciiTheme="minorHAnsi" w:hAnsiTheme="minorHAnsi" w:cstheme="minorHAnsi"/>
-        </w:rPr>
-        <w:t>="</w:t>
-      </w:r>
-      <w:proofErr w:type="spellStart"/>
-      <w:r>
-        <w:rPr>
-          <w:rFonts w:asciiTheme="minorHAnsi" w:hAnsiTheme="minorHAnsi" w:cstheme="minorHAnsi"/>
-        </w:rPr>
-        <w:t>surName</w:t>
-      </w:r>
-      <w:proofErr w:type="spellEnd"/>
-      <w:r>
-        <w:rPr>
-          <w:rFonts w:asciiTheme="minorHAnsi" w:hAnsiTheme="minorHAnsi" w:cstheme="minorHAnsi"/>
-        </w:rPr>
-        <w:t>" /&gt;</w:t>
+        <w:t>&lt;InputClaim ClaimTypeReferenceId="surName" /&gt;</w:t>
       </w:r>
       <w:r>
         <w:rPr>
           <w:rFonts w:asciiTheme="minorHAnsi" w:hAnsiTheme="minorHAnsi" w:cstheme="minorHAnsi"/>
         </w:rPr>
         <w:br/>
-        <w:t xml:space="preserve"> &lt;/</w:t>
-      </w:r>
-      <w:proofErr w:type="spellStart"/>
-      <w:r>
-        <w:rPr>
-          <w:rFonts w:asciiTheme="minorHAnsi" w:hAnsiTheme="minorHAnsi" w:cstheme="minorHAnsi"/>
-        </w:rPr>
-        <w:t>InputClaims</w:t>
-      </w:r>
-      <w:proofErr w:type="spellEnd"/>
-      <w:r>
-        <w:rPr>
-          <w:rFonts w:asciiTheme="minorHAnsi" w:hAnsiTheme="minorHAnsi" w:cstheme="minorHAnsi"/>
-        </w:rPr>
-        <w:t>&gt;</w:t>
+        <w:t xml:space="preserve"> &lt;/InputClaims&gt;</w:t>
       </w:r>
       <w:r>
         <w:rPr>
@@ -2358,76 +2130,20 @@
         <w:rPr>
           <w:rFonts w:asciiTheme="minorHAnsi" w:hAnsiTheme="minorHAnsi" w:cstheme="minorHAnsi"/>
         </w:rPr>
-        <w:t>&lt;</w:t>
-      </w:r>
-      <w:proofErr w:type="spellStart"/>
-      <w:r>
-        <w:rPr>
-          <w:rFonts w:asciiTheme="minorHAnsi" w:hAnsiTheme="minorHAnsi" w:cstheme="minorHAnsi"/>
-        </w:rPr>
-        <w:t>UseTechnicalProfileForSessionMana</w:t>
-      </w:r>
-      <w:r>
-        <w:rPr>
-          <w:rFonts w:asciiTheme="minorHAnsi" w:hAnsiTheme="minorHAnsi" w:cstheme="minorHAnsi"/>
-        </w:rPr>
-        <w:t>gement</w:t>
-      </w:r>
-      <w:proofErr w:type="spellEnd"/>
-      <w:r>
-        <w:rPr>
-          <w:rFonts w:asciiTheme="minorHAnsi" w:hAnsiTheme="minorHAnsi" w:cstheme="minorHAnsi"/>
-        </w:rPr>
-        <w:t xml:space="preserve"> </w:t>
-      </w:r>
-      <w:proofErr w:type="spellStart"/>
-      <w:r>
-        <w:rPr>
-          <w:rFonts w:asciiTheme="minorHAnsi" w:hAnsiTheme="minorHAnsi" w:cstheme="minorHAnsi"/>
-        </w:rPr>
-        <w:t>ReferenceId</w:t>
-      </w:r>
-      <w:proofErr w:type="spellEnd"/>
-      <w:r>
-        <w:rPr>
-          <w:rFonts w:asciiTheme="minorHAnsi" w:hAnsiTheme="minorHAnsi" w:cstheme="minorHAnsi"/>
-        </w:rPr>
-        <w:t>="SM-</w:t>
-      </w:r>
-      <w:proofErr w:type="spellStart"/>
-      <w:r>
-        <w:rPr>
-          <w:rFonts w:asciiTheme="minorHAnsi" w:hAnsiTheme="minorHAnsi" w:cstheme="minorHAnsi"/>
-        </w:rPr>
-        <w:t>Noop</w:t>
-      </w:r>
-      <w:proofErr w:type="spellEnd"/>
-      <w:r>
-        <w:rPr>
-          <w:rFonts w:asciiTheme="minorHAnsi" w:hAnsiTheme="minorHAnsi" w:cstheme="minorHAnsi"/>
-        </w:rPr>
-        <w:t>" /&gt;</w:t>
+        <w:t>&lt;UseTechnicalProfileForSessionMana</w:t>
+      </w:r>
+      <w:r>
+        <w:rPr>
+          <w:rFonts w:asciiTheme="minorHAnsi" w:hAnsiTheme="minorHAnsi" w:cstheme="minorHAnsi"/>
+        </w:rPr>
+        <w:t>gement ReferenceId="SM-Noop" /&gt;</w:t>
       </w:r>
       <w:r>
         <w:rPr>
           <w:rFonts w:asciiTheme="minorHAnsi" w:hAnsiTheme="minorHAnsi" w:cstheme="minorHAnsi"/>
         </w:rPr>
         <w:br/>
-        <w:t>&lt;/</w:t>
-      </w:r>
-      <w:proofErr w:type="spellStart"/>
-      <w:r>
-        <w:rPr>
-          <w:rFonts w:asciiTheme="minorHAnsi" w:hAnsiTheme="minorHAnsi" w:cstheme="minorHAnsi"/>
-        </w:rPr>
-        <w:t>TechnicalProfile</w:t>
-      </w:r>
-      <w:proofErr w:type="spellEnd"/>
-      <w:r>
-        <w:rPr>
-          <w:rFonts w:asciiTheme="minorHAnsi" w:hAnsiTheme="minorHAnsi" w:cstheme="minorHAnsi"/>
-        </w:rPr>
-        <w:t>&gt;</w:t>
+        <w:t>&lt;/TechnicalProfile&gt;</w:t>
       </w:r>
     </w:p>
     <w:p>
@@ -2441,21 +2157,7 @@
         <w:rPr>
           <w:rFonts w:asciiTheme="minorHAnsi" w:hAnsiTheme="minorHAnsi" w:cstheme="minorHAnsi"/>
         </w:rPr>
-        <w:t>&lt;/</w:t>
-      </w:r>
-      <w:proofErr w:type="spellStart"/>
-      <w:r>
-        <w:rPr>
-          <w:rFonts w:asciiTheme="minorHAnsi" w:hAnsiTheme="minorHAnsi" w:cstheme="minorHAnsi"/>
-        </w:rPr>
-        <w:t>TechnicalProfiles</w:t>
-      </w:r>
-      <w:proofErr w:type="spellEnd"/>
-      <w:r>
-        <w:rPr>
-          <w:rFonts w:asciiTheme="minorHAnsi" w:hAnsiTheme="minorHAnsi" w:cstheme="minorHAnsi"/>
-        </w:rPr>
-        <w:t>&gt;</w:t>
+        <w:t>&lt;/TechnicalProfiles&gt;</w:t>
       </w:r>
     </w:p>
     <w:p>
@@ -2469,21 +2171,7 @@
         <w:rPr>
           <w:rFonts w:asciiTheme="minorHAnsi" w:hAnsiTheme="minorHAnsi" w:cstheme="minorHAnsi"/>
         </w:rPr>
-        <w:t>&lt;/</w:t>
-      </w:r>
-      <w:proofErr w:type="spellStart"/>
-      <w:r>
-        <w:rPr>
-          <w:rFonts w:asciiTheme="minorHAnsi" w:hAnsiTheme="minorHAnsi" w:cstheme="minorHAnsi"/>
-        </w:rPr>
-        <w:t>ClaimsProvider</w:t>
-      </w:r>
-      <w:proofErr w:type="spellEnd"/>
-      <w:r>
-        <w:rPr>
-          <w:rFonts w:asciiTheme="minorHAnsi" w:hAnsiTheme="minorHAnsi" w:cstheme="minorHAnsi"/>
-        </w:rPr>
-        <w:t>&gt;</w:t>
+        <w:t>&lt;/ClaimsProvider&gt;</w:t>
       </w:r>
     </w:p>
     <w:p>
@@ -2507,49 +2195,25 @@
         <w:rPr>
           <w:rFonts w:asciiTheme="minorHAnsi" w:hAnsiTheme="minorHAnsi" w:cstheme="minorHAnsi"/>
         </w:rPr>
-        <w:t xml:space="preserve">This REST API validates the input </w:t>
-      </w:r>
-      <w:proofErr w:type="spellStart"/>
-      <w:r>
-        <w:rPr>
-          <w:rFonts w:asciiTheme="minorHAnsi" w:hAnsiTheme="minorHAnsi" w:cstheme="minorHAnsi"/>
-        </w:rPr>
-        <w:t>clains</w:t>
-      </w:r>
-      <w:proofErr w:type="spellEnd"/>
-      <w:r>
-        <w:rPr>
-          <w:rFonts w:asciiTheme="minorHAnsi" w:hAnsiTheme="minorHAnsi" w:cstheme="minorHAnsi"/>
-        </w:rPr>
-        <w:t xml:space="preserve"> </w:t>
-      </w:r>
-      <w:proofErr w:type="spellStart"/>
-      <w:r>
-        <w:rPr>
-          <w:rFonts w:asciiTheme="minorHAnsi" w:hAnsiTheme="minorHAnsi" w:cstheme="minorHAnsi"/>
-        </w:rPr>
-        <w:t>givenName</w:t>
-      </w:r>
-      <w:proofErr w:type="spellEnd"/>
-      <w:r>
-        <w:rPr>
-          <w:rFonts w:asciiTheme="minorHAnsi" w:hAnsiTheme="minorHAnsi" w:cstheme="minorHAnsi"/>
-        </w:rPr>
-        <w:t xml:space="preserve"> and </w:t>
-      </w:r>
-      <w:proofErr w:type="spellStart"/>
-      <w:r>
-        <w:rPr>
-          <w:rFonts w:asciiTheme="minorHAnsi" w:hAnsiTheme="minorHAnsi" w:cstheme="minorHAnsi"/>
-        </w:rPr>
-        <w:t>surName</w:t>
-      </w:r>
-      <w:proofErr w:type="spellEnd"/>
-      <w:r>
-        <w:rPr>
-          <w:rFonts w:asciiTheme="minorHAnsi" w:hAnsiTheme="minorHAnsi" w:cstheme="minorHAnsi"/>
-        </w:rPr>
-        <w:t>.</w:t>
+        <w:t>This REST API validates the input clai</w:t>
+      </w:r>
+      <w:r>
+        <w:rPr>
+          <w:rFonts w:asciiTheme="minorHAnsi" w:hAnsiTheme="minorHAnsi" w:cstheme="minorHAnsi"/>
+        </w:rPr>
+        <w:t>m</w:t>
+      </w:r>
+      <w:r>
+        <w:rPr>
+          <w:rFonts w:asciiTheme="minorHAnsi" w:hAnsiTheme="minorHAnsi" w:cstheme="minorHAnsi"/>
+        </w:rPr>
+        <w:t>s givenName and surName.</w:t>
+      </w:r>
+      <w:r>
+        <w:rPr>
+          <w:rFonts w:asciiTheme="minorHAnsi" w:hAnsiTheme="minorHAnsi" w:cstheme="minorHAnsi"/>
+        </w:rPr>
+        <w:t xml:space="preserve"> The goal of this scenario is to validate whether the user belongs to an existing community. The implementation of the REST API just checks whether the givenname is equal ronny. This mimics the scenario that the user belongs to the community. In this case the user can progress to the next step in the user journey. If you enter a different givenname, an error message will be shown.</w:t>
       </w:r>
     </w:p>
     <w:p>
@@ -2582,33 +2246,17 @@
         <w:lastRenderedPageBreak/>
         <w:t xml:space="preserve">In order to integrate this validation into the user journey we need to add an addition claims provider which is extending </w:t>
       </w:r>
-      <w:proofErr w:type="spellStart"/>
       <w:r>
         <w:rPr>
           <w:rFonts w:asciiTheme="minorHAnsi" w:hAnsiTheme="minorHAnsi" w:cstheme="minorHAnsi"/>
         </w:rPr>
         <w:t>LocalAccountSignUpWithLogonEmail</w:t>
       </w:r>
-      <w:proofErr w:type="spellEnd"/>
-      <w:r>
-        <w:rPr>
-          <w:rFonts w:asciiTheme="minorHAnsi" w:hAnsiTheme="minorHAnsi" w:cstheme="minorHAnsi"/>
-        </w:rPr>
-        <w:t xml:space="preserve"> with a validation technical profile responsible for calling the </w:t>
-      </w:r>
-      <w:proofErr w:type="spellStart"/>
-      <w:r>
-        <w:rPr>
-          <w:rFonts w:asciiTheme="minorHAnsi" w:hAnsiTheme="minorHAnsi" w:cstheme="minorHAnsi"/>
-        </w:rPr>
-        <w:t>ValidateClaims</w:t>
-      </w:r>
-      <w:proofErr w:type="spellEnd"/>
-      <w:r>
-        <w:rPr>
-          <w:rFonts w:asciiTheme="minorHAnsi" w:hAnsiTheme="minorHAnsi" w:cstheme="minorHAnsi"/>
-        </w:rPr>
-        <w:t xml:space="preserve"> REST API.</w:t>
+      <w:r>
+        <w:rPr>
+          <w:rFonts w:asciiTheme="minorHAnsi" w:hAnsiTheme="minorHAnsi" w:cstheme="minorHAnsi"/>
+        </w:rPr>
+        <w:t xml:space="preserve"> with a validation technical profile responsible for calling the ValidateClaims REST API.</w:t>
       </w:r>
     </w:p>
     <w:p>
@@ -2623,21 +2271,7 @@
         <w:rPr>
           <w:rFonts w:asciiTheme="minorHAnsi" w:hAnsiTheme="minorHAnsi" w:cstheme="minorHAnsi"/>
         </w:rPr>
-        <w:t>&lt;</w:t>
-      </w:r>
-      <w:proofErr w:type="spellStart"/>
-      <w:r>
-        <w:rPr>
-          <w:rFonts w:asciiTheme="minorHAnsi" w:hAnsiTheme="minorHAnsi" w:cstheme="minorHAnsi"/>
-        </w:rPr>
-        <w:t>ClaimsProvider</w:t>
-      </w:r>
-      <w:proofErr w:type="spellEnd"/>
-      <w:r>
-        <w:rPr>
-          <w:rFonts w:asciiTheme="minorHAnsi" w:hAnsiTheme="minorHAnsi" w:cstheme="minorHAnsi"/>
-        </w:rPr>
-        <w:t>&gt;</w:t>
+        <w:t>&lt;ClaimsProvider&gt;</w:t>
       </w:r>
       <w:r>
         <w:rPr>
@@ -2650,76 +2284,20 @@
         <w:rPr>
           <w:rFonts w:asciiTheme="minorHAnsi" w:hAnsiTheme="minorHAnsi" w:cstheme="minorHAnsi"/>
         </w:rPr>
-        <w:t>&lt;</w:t>
-      </w:r>
-      <w:proofErr w:type="spellStart"/>
-      <w:r>
-        <w:rPr>
-          <w:rFonts w:asciiTheme="minorHAnsi" w:hAnsiTheme="minorHAnsi" w:cstheme="minorHAnsi"/>
-        </w:rPr>
-        <w:t>DisplayName</w:t>
-      </w:r>
-      <w:proofErr w:type="spellEnd"/>
-      <w:r>
-        <w:rPr>
-          <w:rFonts w:asciiTheme="minorHAnsi" w:hAnsiTheme="minorHAnsi" w:cstheme="minorHAnsi"/>
-        </w:rPr>
-        <w:t>&gt;Loc</w:t>
-      </w:r>
-      <w:r>
-        <w:rPr>
-          <w:rFonts w:asciiTheme="minorHAnsi" w:hAnsiTheme="minorHAnsi" w:cstheme="minorHAnsi"/>
-        </w:rPr>
-        <w:t xml:space="preserve">al Account </w:t>
-      </w:r>
-      <w:proofErr w:type="spellStart"/>
-      <w:r>
-        <w:rPr>
-          <w:rFonts w:asciiTheme="minorHAnsi" w:hAnsiTheme="minorHAnsi" w:cstheme="minorHAnsi"/>
-        </w:rPr>
-        <w:t>SignIn</w:t>
-      </w:r>
-      <w:proofErr w:type="spellEnd"/>
-      <w:r>
-        <w:rPr>
-          <w:rFonts w:asciiTheme="minorHAnsi" w:hAnsiTheme="minorHAnsi" w:cstheme="minorHAnsi"/>
-        </w:rPr>
-        <w:t>&lt;/</w:t>
-      </w:r>
-      <w:proofErr w:type="spellStart"/>
-      <w:r>
-        <w:rPr>
-          <w:rFonts w:asciiTheme="minorHAnsi" w:hAnsiTheme="minorHAnsi" w:cstheme="minorHAnsi"/>
-        </w:rPr>
-        <w:t>DisplayName</w:t>
-      </w:r>
-      <w:proofErr w:type="spellEnd"/>
-      <w:r>
-        <w:rPr>
-          <w:rFonts w:asciiTheme="minorHAnsi" w:hAnsiTheme="minorHAnsi" w:cstheme="minorHAnsi"/>
-        </w:rPr>
-        <w:t>&gt;</w:t>
+        <w:t>&lt;DisplayName&gt;Loc</w:t>
+      </w:r>
+      <w:r>
+        <w:rPr>
+          <w:rFonts w:asciiTheme="minorHAnsi" w:hAnsiTheme="minorHAnsi" w:cstheme="minorHAnsi"/>
+        </w:rPr>
+        <w:t>al Account SignIn&lt;/DisplayName&gt;</w:t>
       </w:r>
       <w:r>
         <w:rPr>
           <w:rFonts w:asciiTheme="minorHAnsi" w:hAnsiTheme="minorHAnsi" w:cstheme="minorHAnsi"/>
         </w:rPr>
         <w:br/>
-        <w:t xml:space="preserve"> &lt;</w:t>
-      </w:r>
-      <w:proofErr w:type="spellStart"/>
-      <w:r>
-        <w:rPr>
-          <w:rFonts w:asciiTheme="minorHAnsi" w:hAnsiTheme="minorHAnsi" w:cstheme="minorHAnsi"/>
-        </w:rPr>
-        <w:t>TechnicalProfiles</w:t>
-      </w:r>
-      <w:proofErr w:type="spellEnd"/>
-      <w:r>
-        <w:rPr>
-          <w:rFonts w:asciiTheme="minorHAnsi" w:hAnsiTheme="minorHAnsi" w:cstheme="minorHAnsi"/>
-        </w:rPr>
-        <w:t>&gt;</w:t>
+        <w:t xml:space="preserve"> &lt;TechnicalProfiles&gt;</w:t>
       </w:r>
       <w:r>
         <w:rPr>
@@ -2737,56 +2315,14 @@
         <w:rPr>
           <w:rFonts w:asciiTheme="minorHAnsi" w:hAnsiTheme="minorHAnsi" w:cstheme="minorHAnsi"/>
         </w:rPr>
-        <w:t>&lt;</w:t>
-      </w:r>
-      <w:proofErr w:type="spellStart"/>
-      <w:r>
-        <w:rPr>
-          <w:rFonts w:asciiTheme="minorHAnsi" w:hAnsiTheme="minorHAnsi" w:cstheme="minorHAnsi"/>
-        </w:rPr>
-        <w:t>TechnicalProfile</w:t>
-      </w:r>
-      <w:proofErr w:type="spellEnd"/>
-      <w:r>
-        <w:rPr>
-          <w:rFonts w:asciiTheme="minorHAnsi" w:hAnsiTheme="minorHAnsi" w:cstheme="minorHAnsi"/>
-        </w:rPr>
-        <w:t xml:space="preserve"> Id="</w:t>
-      </w:r>
-      <w:proofErr w:type="spellStart"/>
-      <w:r>
-        <w:rPr>
-          <w:rFonts w:asciiTheme="minorHAnsi" w:hAnsiTheme="minorHAnsi" w:cstheme="minorHAnsi"/>
-        </w:rPr>
-        <w:t>LocalAccountSignUpWithLogonEmail</w:t>
-      </w:r>
-      <w:proofErr w:type="spellEnd"/>
-      <w:r>
-        <w:rPr>
-          <w:rFonts w:asciiTheme="minorHAnsi" w:hAnsiTheme="minorHAnsi" w:cstheme="minorHAnsi"/>
-        </w:rPr>
-        <w:t>"&gt;</w:t>
+        <w:t>&lt;TechnicalProfile Id="LocalAccountSignUpWithLogonEmail"&gt;</w:t>
       </w:r>
       <w:r>
         <w:rPr>
           <w:rFonts w:asciiTheme="minorHAnsi" w:hAnsiTheme="minorHAnsi" w:cstheme="minorHAnsi"/>
         </w:rPr>
         <w:br/>
-        <w:t xml:space="preserve">   &lt;</w:t>
-      </w:r>
-      <w:proofErr w:type="spellStart"/>
-      <w:r>
-        <w:rPr>
-          <w:rFonts w:asciiTheme="minorHAnsi" w:hAnsiTheme="minorHAnsi" w:cstheme="minorHAnsi"/>
-        </w:rPr>
-        <w:t>ValidationTechnicalProfiles</w:t>
-      </w:r>
-      <w:proofErr w:type="spellEnd"/>
-      <w:r>
-        <w:rPr>
-          <w:rFonts w:asciiTheme="minorHAnsi" w:hAnsiTheme="minorHAnsi" w:cstheme="minorHAnsi"/>
-        </w:rPr>
-        <w:t>&gt;</w:t>
+        <w:t xml:space="preserve">   &lt;ValidationTechnicalProfiles&gt;</w:t>
       </w:r>
       <w:r>
         <w:rPr>
@@ -2799,118 +2335,34 @@
         <w:rPr>
           <w:rFonts w:asciiTheme="minorHAnsi" w:hAnsiTheme="minorHAnsi" w:cstheme="minorHAnsi"/>
         </w:rPr>
-        <w:t>&lt;</w:t>
-      </w:r>
-      <w:proofErr w:type="spellStart"/>
-      <w:r>
-        <w:rPr>
-          <w:rFonts w:asciiTheme="minorHAnsi" w:hAnsiTheme="minorHAnsi" w:cstheme="minorHAnsi"/>
-        </w:rPr>
-        <w:t>ValidationTechnicalProfile</w:t>
-      </w:r>
-      <w:proofErr w:type="spellEnd"/>
-      <w:r>
-        <w:rPr>
-          <w:rFonts w:asciiTheme="minorHAnsi" w:hAnsiTheme="minorHAnsi" w:cstheme="minorHAnsi"/>
-        </w:rPr>
-        <w:t xml:space="preserve"> </w:t>
-      </w:r>
-      <w:proofErr w:type="spellStart"/>
-      <w:r>
-        <w:rPr>
-          <w:rFonts w:asciiTheme="minorHAnsi" w:hAnsiTheme="minorHAnsi" w:cstheme="minorHAnsi"/>
-        </w:rPr>
-        <w:t>ReferenceId</w:t>
-      </w:r>
-      <w:proofErr w:type="spellEnd"/>
-      <w:r>
-        <w:rPr>
-          <w:rFonts w:asciiTheme="minorHAnsi" w:hAnsiTheme="minorHAnsi" w:cstheme="minorHAnsi"/>
-        </w:rPr>
-        <w:t>="</w:t>
-      </w:r>
-      <w:proofErr w:type="spellStart"/>
-      <w:r>
-        <w:rPr>
-          <w:rFonts w:asciiTheme="minorHAnsi" w:hAnsiTheme="minorHAnsi" w:cstheme="minorHAnsi"/>
-        </w:rPr>
-        <w:t>Az</w:t>
-      </w:r>
-      <w:r>
-        <w:rPr>
-          <w:rFonts w:asciiTheme="minorHAnsi" w:hAnsiTheme="minorHAnsi" w:cstheme="minorHAnsi"/>
-        </w:rPr>
-        <w:t>ureFunctions-ValidateClaims</w:t>
-      </w:r>
-      <w:proofErr w:type="spellEnd"/>
-      <w:r>
-        <w:rPr>
-          <w:rFonts w:asciiTheme="minorHAnsi" w:hAnsiTheme="minorHAnsi" w:cstheme="minorHAnsi"/>
-        </w:rPr>
-        <w:t>" /&gt;</w:t>
+        <w:t>&lt;ValidationTechnicalProfile ReferenceId="Az</w:t>
+      </w:r>
+      <w:r>
+        <w:rPr>
+          <w:rFonts w:asciiTheme="minorHAnsi" w:hAnsiTheme="minorHAnsi" w:cstheme="minorHAnsi"/>
+        </w:rPr>
+        <w:t>ureFunctions-ValidateClaims" /&gt;</w:t>
       </w:r>
       <w:r>
         <w:rPr>
           <w:rFonts w:asciiTheme="minorHAnsi" w:hAnsiTheme="minorHAnsi" w:cstheme="minorHAnsi"/>
         </w:rPr>
         <w:br/>
-        <w:t xml:space="preserve">   &lt;/</w:t>
-      </w:r>
-      <w:proofErr w:type="spellStart"/>
-      <w:r>
-        <w:rPr>
-          <w:rFonts w:asciiTheme="minorHAnsi" w:hAnsiTheme="minorHAnsi" w:cstheme="minorHAnsi"/>
-        </w:rPr>
-        <w:t>ValidationTechnicalProfiles</w:t>
-      </w:r>
-      <w:proofErr w:type="spellEnd"/>
-      <w:r>
-        <w:rPr>
-          <w:rFonts w:asciiTheme="minorHAnsi" w:hAnsiTheme="minorHAnsi" w:cstheme="minorHAnsi"/>
-        </w:rPr>
-        <w:t>&gt;</w:t>
+        <w:t xml:space="preserve">   &lt;/ValidationTechnicalProfiles&gt;</w:t>
       </w:r>
       <w:r>
         <w:rPr>
           <w:rFonts w:asciiTheme="minorHAnsi" w:hAnsiTheme="minorHAnsi" w:cstheme="minorHAnsi"/>
         </w:rPr>
         <w:br/>
-        <w:t xml:space="preserve"> &lt;/</w:t>
-      </w:r>
-      <w:proofErr w:type="spellStart"/>
-      <w:r>
-        <w:rPr>
-          <w:rFonts w:asciiTheme="minorHAnsi" w:hAnsiTheme="minorHAnsi" w:cstheme="minorHAnsi"/>
-        </w:rPr>
-        <w:t>TechnicalProfile</w:t>
-      </w:r>
-      <w:proofErr w:type="spellEnd"/>
-      <w:r>
-        <w:rPr>
-          <w:rFonts w:asciiTheme="minorHAnsi" w:hAnsiTheme="minorHAnsi" w:cstheme="minorHAnsi"/>
-        </w:rPr>
-        <w:t>&gt;</w:t>
+        <w:t xml:space="preserve"> &lt;/TechnicalProfile&gt;</w:t>
       </w:r>
       <w:r>
         <w:rPr>
           <w:rFonts w:asciiTheme="minorHAnsi" w:hAnsiTheme="minorHAnsi" w:cstheme="minorHAnsi"/>
         </w:rPr>
         <w:br/>
-        <w:t>&lt;/</w:t>
-      </w:r>
-      <w:proofErr w:type="spellStart"/>
-      <w:r>
-        <w:rPr>
-          <w:rFonts w:asciiTheme="minorHAnsi" w:hAnsiTheme="minorHAnsi" w:cstheme="minorHAnsi"/>
-        </w:rPr>
-        <w:t>TechnicalProfiles</w:t>
-      </w:r>
-      <w:proofErr w:type="spellEnd"/>
-      <w:r>
-        <w:rPr>
-          <w:rFonts w:asciiTheme="minorHAnsi" w:hAnsiTheme="minorHAnsi" w:cstheme="minorHAnsi"/>
-        </w:rPr>
-        <w:t>&gt;</w:t>
+        <w:t>&lt;/TechnicalProfiles&gt;</w:t>
       </w:r>
       <w:r>
         <w:rPr>
@@ -2922,21 +2374,7 @@
         <w:rPr>
           <w:rFonts w:asciiTheme="minorHAnsi" w:hAnsiTheme="minorHAnsi" w:cstheme="minorHAnsi"/>
         </w:rPr>
-        <w:t>&lt;/</w:t>
-      </w:r>
-      <w:proofErr w:type="spellStart"/>
-      <w:r>
-        <w:rPr>
-          <w:rFonts w:asciiTheme="minorHAnsi" w:hAnsiTheme="minorHAnsi" w:cstheme="minorHAnsi"/>
-        </w:rPr>
-        <w:t>ClaimsProvider</w:t>
-      </w:r>
-      <w:proofErr w:type="spellEnd"/>
-      <w:r>
-        <w:rPr>
-          <w:rFonts w:asciiTheme="minorHAnsi" w:hAnsiTheme="minorHAnsi" w:cstheme="minorHAnsi"/>
-        </w:rPr>
-        <w:t>&gt;</w:t>
+        <w:t>&lt;/ClaimsProvider&gt;</w:t>
       </w:r>
       <w:r>
         <w:rPr>
@@ -2974,21 +2412,7 @@
         <w:rPr>
           <w:rFonts w:asciiTheme="minorHAnsi" w:hAnsiTheme="minorHAnsi" w:cstheme="minorHAnsi"/>
         </w:rPr>
-        <w:t xml:space="preserve">Add </w:t>
-      </w:r>
-      <w:proofErr w:type="spellStart"/>
-      <w:r>
-        <w:rPr>
-          <w:rFonts w:asciiTheme="minorHAnsi" w:hAnsiTheme="minorHAnsi" w:cstheme="minorHAnsi"/>
-        </w:rPr>
-        <w:t>AddClaims</w:t>
-      </w:r>
-      <w:proofErr w:type="spellEnd"/>
-      <w:r>
-        <w:rPr>
-          <w:rFonts w:asciiTheme="minorHAnsi" w:hAnsiTheme="minorHAnsi" w:cstheme="minorHAnsi"/>
-        </w:rPr>
-        <w:t xml:space="preserve"> REST API</w:t>
+        <w:t>Add AddClaims REST API</w:t>
       </w:r>
     </w:p>
     <w:sdt>
@@ -3045,21 +2469,19 @@
         <w:rPr>
           <w:rFonts w:asciiTheme="minorHAnsi" w:hAnsiTheme="minorHAnsi" w:cstheme="minorHAnsi"/>
         </w:rPr>
-        <w:t xml:space="preserve">We will add a new claims exchange to the user journey. This claims exchange will call the </w:t>
-      </w:r>
-      <w:proofErr w:type="spellStart"/>
-      <w:r>
-        <w:rPr>
-          <w:rFonts w:asciiTheme="minorHAnsi" w:hAnsiTheme="minorHAnsi" w:cstheme="minorHAnsi"/>
-        </w:rPr>
-        <w:t>AddClaims</w:t>
-      </w:r>
-      <w:proofErr w:type="spellEnd"/>
-      <w:r>
-        <w:rPr>
-          <w:rFonts w:asciiTheme="minorHAnsi" w:hAnsiTheme="minorHAnsi" w:cstheme="minorHAnsi"/>
-        </w:rPr>
-        <w:t xml:space="preserve"> REST API to collect additional claims about the user.</w:t>
+        <w:t xml:space="preserve">We will add </w:t>
+      </w:r>
+      <w:r>
+        <w:rPr>
+          <w:rFonts w:asciiTheme="minorHAnsi" w:hAnsiTheme="minorHAnsi" w:cstheme="minorHAnsi"/>
+        </w:rPr>
+        <w:t>a</w:t>
+      </w:r>
+      <w:r>
+        <w:rPr>
+          <w:rFonts w:asciiTheme="minorHAnsi" w:hAnsiTheme="minorHAnsi" w:cstheme="minorHAnsi"/>
+        </w:rPr>
+        <w:t xml:space="preserve"> new claims exchange to the user journey. This claims exchange will call the AddClaims REST API to collect additional claims about the user.</w:t>
       </w:r>
     </w:p>
     <w:p>
@@ -3089,35 +2511,13 @@
         <w:rPr>
           <w:rFonts w:asciiTheme="minorHAnsi" w:hAnsiTheme="minorHAnsi" w:cstheme="minorHAnsi"/>
         </w:rPr>
-        <w:t>&lt;</w:t>
-      </w:r>
-      <w:proofErr w:type="spellStart"/>
-      <w:r>
-        <w:rPr>
-          <w:rFonts w:asciiTheme="minorHAnsi" w:hAnsiTheme="minorHAnsi" w:cstheme="minorHAnsi"/>
-        </w:rPr>
-        <w:t>TechnicalProfile</w:t>
-      </w:r>
-      <w:proofErr w:type="spellEnd"/>
-      <w:r>
-        <w:rPr>
-          <w:rFonts w:asciiTheme="minorHAnsi" w:hAnsiTheme="minorHAnsi" w:cstheme="minorHAnsi"/>
-        </w:rPr>
-        <w:t xml:space="preserve"> Id="</w:t>
-      </w:r>
-      <w:proofErr w:type="spellStart"/>
-      <w:r>
-        <w:rPr>
-          <w:rFonts w:asciiTheme="minorHAnsi" w:hAnsiTheme="minorHAnsi" w:cstheme="minorHAnsi"/>
-        </w:rPr>
-        <w:t>AzureFunctions-AddClaims</w:t>
-      </w:r>
-      <w:proofErr w:type="spellEnd"/>
-      <w:r>
-        <w:rPr>
-          <w:rFonts w:asciiTheme="minorHAnsi" w:hAnsiTheme="minorHAnsi" w:cstheme="minorHAnsi"/>
-        </w:rPr>
-        <w:t>"&gt;</w:t>
+        <w:t>&lt;TechnicalProfile</w:t>
+      </w:r>
+      <w:r>
+        <w:rPr>
+          <w:rFonts w:asciiTheme="minorHAnsi" w:hAnsiTheme="minorHAnsi" w:cstheme="minorHAnsi"/>
+        </w:rPr>
+        <w:t xml:space="preserve"> Id="AzureFunctions-AddClaims"&gt;</w:t>
       </w:r>
       <w:r>
         <w:rPr>
@@ -3130,41 +2530,13 @@
         <w:rPr>
           <w:rFonts w:asciiTheme="minorHAnsi" w:hAnsiTheme="minorHAnsi" w:cstheme="minorHAnsi"/>
         </w:rPr>
-        <w:t>&lt;</w:t>
-      </w:r>
-      <w:proofErr w:type="spellStart"/>
-      <w:r>
-        <w:rPr>
-          <w:rFonts w:asciiTheme="minorHAnsi" w:hAnsiTheme="minorHAnsi" w:cstheme="minorHAnsi"/>
-        </w:rPr>
-        <w:t>Displ</w:t>
-      </w:r>
-      <w:r>
-        <w:rPr>
-          <w:rFonts w:asciiTheme="minorHAnsi" w:hAnsiTheme="minorHAnsi" w:cstheme="minorHAnsi"/>
-        </w:rPr>
-        <w:t>ayName</w:t>
-      </w:r>
-      <w:proofErr w:type="spellEnd"/>
-      <w:r>
-        <w:rPr>
-          <w:rFonts w:asciiTheme="minorHAnsi" w:hAnsiTheme="minorHAnsi" w:cstheme="minorHAnsi"/>
-        </w:rPr>
-        <w:t>&gt;Add claims&lt;/</w:t>
-      </w:r>
-      <w:proofErr w:type="spellStart"/>
-      <w:r>
-        <w:rPr>
-          <w:rFonts w:asciiTheme="minorHAnsi" w:hAnsiTheme="minorHAnsi" w:cstheme="minorHAnsi"/>
-        </w:rPr>
-        <w:t>DisplayName</w:t>
-      </w:r>
-      <w:proofErr w:type="spellEnd"/>
-      <w:r>
-        <w:rPr>
-          <w:rFonts w:asciiTheme="minorHAnsi" w:hAnsiTheme="minorHAnsi" w:cstheme="minorHAnsi"/>
-        </w:rPr>
-        <w:t>&gt;</w:t>
+        <w:t>&lt;Displ</w:t>
+      </w:r>
+      <w:r>
+        <w:rPr>
+          <w:rFonts w:asciiTheme="minorHAnsi" w:hAnsiTheme="minorHAnsi" w:cstheme="minorHAnsi"/>
+        </w:rPr>
+        <w:t>ayName&gt;Add claims&lt;/DisplayName&gt;</w:t>
       </w:r>
       <w:r>
         <w:rPr>
@@ -3177,55 +2549,13 @@
         <w:rPr>
           <w:rFonts w:asciiTheme="minorHAnsi" w:hAnsiTheme="minorHAnsi" w:cstheme="minorHAnsi"/>
         </w:rPr>
-        <w:t>&lt;Protocol Name="Proprietary" Handler="</w:t>
-      </w:r>
-      <w:proofErr w:type="spellStart"/>
-      <w:r>
-        <w:rPr>
-          <w:rFonts w:asciiTheme="minorHAnsi" w:hAnsiTheme="minorHAnsi" w:cstheme="minorHAnsi"/>
-        </w:rPr>
-        <w:t>Web.TPEngine.Providers.RestfulProvider</w:t>
-      </w:r>
-      <w:proofErr w:type="spellEnd"/>
-      <w:r>
-        <w:rPr>
-          <w:rFonts w:asciiTheme="minorHAnsi" w:hAnsiTheme="minorHAnsi" w:cstheme="minorHAnsi"/>
-        </w:rPr>
-        <w:t xml:space="preserve">, </w:t>
-      </w:r>
-      <w:proofErr w:type="spellStart"/>
-      <w:r>
-        <w:rPr>
-          <w:rFonts w:asciiTheme="minorHAnsi" w:hAnsiTheme="minorHAnsi" w:cstheme="minorHAnsi"/>
-        </w:rPr>
-        <w:t>Web.TPEngine</w:t>
-      </w:r>
-      <w:proofErr w:type="spellEnd"/>
-      <w:r>
-        <w:rPr>
-          <w:rFonts w:asciiTheme="minorHAnsi" w:hAnsiTheme="minorHAnsi" w:cstheme="minorHAnsi"/>
-        </w:rPr>
-        <w:t>, Version=1.0.0.0, Culture=n</w:t>
-      </w:r>
-      <w:r>
-        <w:rPr>
-          <w:rFonts w:asciiTheme="minorHAnsi" w:hAnsiTheme="minorHAnsi" w:cstheme="minorHAnsi"/>
-        </w:rPr>
-        <w:t xml:space="preserve">eutral, </w:t>
-      </w:r>
-      <w:proofErr w:type="spellStart"/>
-      <w:r>
-        <w:rPr>
-          <w:rFonts w:asciiTheme="minorHAnsi" w:hAnsiTheme="minorHAnsi" w:cstheme="minorHAnsi"/>
-        </w:rPr>
-        <w:t>PublicKeyToken</w:t>
-      </w:r>
-      <w:proofErr w:type="spellEnd"/>
-      <w:r>
-        <w:rPr>
-          <w:rFonts w:asciiTheme="minorHAnsi" w:hAnsiTheme="minorHAnsi" w:cstheme="minorHAnsi"/>
-        </w:rPr>
-        <w:t>=null" /&gt;</w:t>
+        <w:t>&lt;Protocol Name="Proprietary" Handler="Web.TPEngine.Providers.RestfulProvider, Web.TPEngine, Version=1.0.0.0, Culture=n</w:t>
+      </w:r>
+      <w:r>
+        <w:rPr>
+          <w:rFonts w:asciiTheme="minorHAnsi" w:hAnsiTheme="minorHAnsi" w:cstheme="minorHAnsi"/>
+        </w:rPr>
+        <w:t>eutral, PublicKeyToken=null" /&gt;</w:t>
       </w:r>
       <w:r>
         <w:rPr>
@@ -3264,27 +2594,13 @@
         <w:rPr>
           <w:rFonts w:asciiTheme="minorHAnsi" w:hAnsiTheme="minorHAnsi" w:cstheme="minorHAnsi"/>
         </w:rPr>
-        <w:t>&lt;Item Key="</w:t>
-      </w:r>
-      <w:proofErr w:type="spellStart"/>
-      <w:r>
-        <w:rPr>
-          <w:rFonts w:asciiTheme="minorHAnsi" w:hAnsiTheme="minorHAnsi" w:cstheme="minorHAnsi"/>
-        </w:rPr>
-        <w:t>Authenticatio</w:t>
-      </w:r>
-      <w:r>
-        <w:rPr>
-          <w:rFonts w:asciiTheme="minorHAnsi" w:hAnsiTheme="minorHAnsi" w:cstheme="minorHAnsi"/>
-        </w:rPr>
-        <w:t>nType</w:t>
-      </w:r>
-      <w:proofErr w:type="spellEnd"/>
-      <w:r>
-        <w:rPr>
-          <w:rFonts w:asciiTheme="minorHAnsi" w:hAnsiTheme="minorHAnsi" w:cstheme="minorHAnsi"/>
-        </w:rPr>
-        <w:t>"&gt;Basic&lt;/Item&gt;</w:t>
+        <w:t>&lt;Item Key="Authenticatio</w:t>
+      </w:r>
+      <w:r>
+        <w:rPr>
+          <w:rFonts w:asciiTheme="minorHAnsi" w:hAnsiTheme="minorHAnsi" w:cstheme="minorHAnsi"/>
+        </w:rPr>
+        <w:t>nType"&gt;Basic&lt;/Item&gt;</w:t>
       </w:r>
       <w:r>
         <w:rPr>
@@ -3303,21 +2619,7 @@
         <w:rPr>
           <w:rFonts w:asciiTheme="minorHAnsi" w:hAnsiTheme="minorHAnsi" w:cstheme="minorHAnsi"/>
         </w:rPr>
-        <w:t xml:space="preserve"> Key="</w:t>
-      </w:r>
-      <w:proofErr w:type="spellStart"/>
-      <w:r>
-        <w:rPr>
-          <w:rFonts w:asciiTheme="minorHAnsi" w:hAnsiTheme="minorHAnsi" w:cstheme="minorHAnsi"/>
-        </w:rPr>
-        <w:t>SendClaimsIn</w:t>
-      </w:r>
-      <w:proofErr w:type="spellEnd"/>
-      <w:r>
-        <w:rPr>
-          <w:rFonts w:asciiTheme="minorHAnsi" w:hAnsiTheme="minorHAnsi" w:cstheme="minorHAnsi"/>
-        </w:rPr>
-        <w:t>"&gt;Body&lt;/Item&gt;</w:t>
+        <w:t xml:space="preserve"> Key="SendClaimsIn"&gt;Body&lt;/Item&gt;</w:t>
       </w:r>
       <w:r>
         <w:rPr>
@@ -3331,21 +2633,7 @@
           <w:rFonts w:asciiTheme="minorHAnsi" w:hAnsiTheme="minorHAnsi" w:cstheme="minorHAnsi"/>
         </w:rPr>
         <w:br/>
-        <w:t xml:space="preserve"> &lt;</w:t>
-      </w:r>
-      <w:proofErr w:type="spellStart"/>
-      <w:r>
-        <w:rPr>
-          <w:rFonts w:asciiTheme="minorHAnsi" w:hAnsiTheme="minorHAnsi" w:cstheme="minorHAnsi"/>
-        </w:rPr>
-        <w:t>CryptographicKeys</w:t>
-      </w:r>
-      <w:proofErr w:type="spellEnd"/>
-      <w:r>
-        <w:rPr>
-          <w:rFonts w:asciiTheme="minorHAnsi" w:hAnsiTheme="minorHAnsi" w:cstheme="minorHAnsi"/>
-        </w:rPr>
-        <w:t>&gt;</w:t>
+        <w:t xml:space="preserve"> &lt;CryptographicKeys&gt;</w:t>
       </w:r>
       <w:r>
         <w:rPr>
@@ -3358,41 +2646,13 @@
         <w:rPr>
           <w:rFonts w:asciiTheme="minorHAnsi" w:hAnsiTheme="minorHAnsi" w:cstheme="minorHAnsi"/>
         </w:rPr>
-        <w:t>&lt;Key Id="</w:t>
-      </w:r>
-      <w:proofErr w:type="spellStart"/>
-      <w:r>
-        <w:rPr>
-          <w:rFonts w:asciiTheme="minorHAnsi" w:hAnsiTheme="minorHAnsi" w:cstheme="minorHAnsi"/>
-        </w:rPr>
-        <w:t>BasicAuthenticationUsername</w:t>
-      </w:r>
-      <w:proofErr w:type="spellEnd"/>
-      <w:r>
-        <w:rPr>
-          <w:rFonts w:asciiTheme="minorHAnsi" w:hAnsiTheme="minorHAnsi" w:cstheme="minorHAnsi"/>
-        </w:rPr>
-        <w:t xml:space="preserve">" </w:t>
-      </w:r>
-      <w:proofErr w:type="spellStart"/>
-      <w:r>
-        <w:rPr>
-          <w:rFonts w:asciiTheme="minorHAnsi" w:hAnsiTheme="minorHAnsi" w:cstheme="minorHAnsi"/>
-        </w:rPr>
-        <w:t>StorageRefer</w:t>
-      </w:r>
-      <w:r>
-        <w:rPr>
-          <w:rFonts w:asciiTheme="minorHAnsi" w:hAnsiTheme="minorHAnsi" w:cstheme="minorHAnsi"/>
-        </w:rPr>
-        <w:t>enceId</w:t>
-      </w:r>
-      <w:proofErr w:type="spellEnd"/>
-      <w:r>
-        <w:rPr>
-          <w:rFonts w:asciiTheme="minorHAnsi" w:hAnsiTheme="minorHAnsi" w:cstheme="minorHAnsi"/>
-        </w:rPr>
-        <w:t>="B2C_1A_RestClientId" /&gt;</w:t>
+        <w:t>&lt;Key Id="BasicAuthenticationUsername" StorageRefer</w:t>
+      </w:r>
+      <w:r>
+        <w:rPr>
+          <w:rFonts w:asciiTheme="minorHAnsi" w:hAnsiTheme="minorHAnsi" w:cstheme="minorHAnsi"/>
+        </w:rPr>
+        <w:t>enceId="B2C_1A_RestClientId" /&gt;</w:t>
       </w:r>
       <w:r>
         <w:rPr>
@@ -3405,35 +2665,7 @@
         <w:rPr>
           <w:rFonts w:asciiTheme="minorHAnsi" w:hAnsiTheme="minorHAnsi" w:cstheme="minorHAnsi"/>
         </w:rPr>
-        <w:t>&lt;Key Id="</w:t>
-      </w:r>
-      <w:proofErr w:type="spellStart"/>
-      <w:r>
-        <w:rPr>
-          <w:rFonts w:asciiTheme="minorHAnsi" w:hAnsiTheme="minorHAnsi" w:cstheme="minorHAnsi"/>
-        </w:rPr>
-        <w:t>BasicAuthenticationPassword</w:t>
-      </w:r>
-      <w:proofErr w:type="spellEnd"/>
-      <w:r>
-        <w:rPr>
-          <w:rFonts w:asciiTheme="minorHAnsi" w:hAnsiTheme="minorHAnsi" w:cstheme="minorHAnsi"/>
-        </w:rPr>
-        <w:t xml:space="preserve">" </w:t>
-      </w:r>
-      <w:proofErr w:type="spellStart"/>
-      <w:r>
-        <w:rPr>
-          <w:rFonts w:asciiTheme="minorHAnsi" w:hAnsiTheme="minorHAnsi" w:cstheme="minorHAnsi"/>
-        </w:rPr>
-        <w:t>StorageReferenceId</w:t>
-      </w:r>
-      <w:proofErr w:type="spellEnd"/>
-      <w:r>
-        <w:rPr>
-          <w:rFonts w:asciiTheme="minorHAnsi" w:hAnsiTheme="minorHAnsi" w:cstheme="minorHAnsi"/>
-        </w:rPr>
-        <w:t>=</w:t>
+        <w:t>&lt;Key Id="BasicAuthenticationPassword" StorageReferenceId=</w:t>
       </w:r>
       <w:r>
         <w:rPr>
@@ -3446,42 +2678,14 @@
           <w:rFonts w:asciiTheme="minorHAnsi" w:hAnsiTheme="minorHAnsi" w:cstheme="minorHAnsi"/>
         </w:rPr>
         <w:br/>
-        <w:t xml:space="preserve"> &lt;/</w:t>
-      </w:r>
-      <w:proofErr w:type="spellStart"/>
-      <w:r>
-        <w:rPr>
-          <w:rFonts w:asciiTheme="minorHAnsi" w:hAnsiTheme="minorHAnsi" w:cstheme="minorHAnsi"/>
-        </w:rPr>
-        <w:t>CryptographicKeys</w:t>
-      </w:r>
-      <w:proofErr w:type="spellEnd"/>
-      <w:r>
-        <w:rPr>
-          <w:rFonts w:asciiTheme="minorHAnsi" w:hAnsiTheme="minorHAnsi" w:cstheme="minorHAnsi"/>
-        </w:rPr>
-        <w:t>&gt;</w:t>
+        <w:t xml:space="preserve"> &lt;/CryptographicKeys&gt;</w:t>
       </w:r>
       <w:r>
         <w:rPr>
           <w:rFonts w:asciiTheme="minorHAnsi" w:hAnsiTheme="minorHAnsi" w:cstheme="minorHAnsi"/>
         </w:rPr>
         <w:br/>
-        <w:t xml:space="preserve"> &lt;</w:t>
-      </w:r>
-      <w:proofErr w:type="spellStart"/>
-      <w:r>
-        <w:rPr>
-          <w:rFonts w:asciiTheme="minorHAnsi" w:hAnsiTheme="minorHAnsi" w:cstheme="minorHAnsi"/>
-        </w:rPr>
-        <w:t>InputClaims</w:t>
-      </w:r>
-      <w:proofErr w:type="spellEnd"/>
-      <w:r>
-        <w:rPr>
-          <w:rFonts w:asciiTheme="minorHAnsi" w:hAnsiTheme="minorHAnsi" w:cstheme="minorHAnsi"/>
-        </w:rPr>
-        <w:t>&gt;</w:t>
+        <w:t xml:space="preserve"> &lt;InputClaims&gt;</w:t>
       </w:r>
       <w:r>
         <w:rPr>
@@ -3494,55 +2698,13 @@
         <w:rPr>
           <w:rFonts w:asciiTheme="minorHAnsi" w:hAnsiTheme="minorHAnsi" w:cstheme="minorHAnsi"/>
         </w:rPr>
-        <w:t>&lt;</w:t>
-      </w:r>
-      <w:proofErr w:type="spellStart"/>
-      <w:r>
-        <w:rPr>
-          <w:rFonts w:asciiTheme="minorHAnsi" w:hAnsiTheme="minorHAnsi" w:cstheme="minorHAnsi"/>
-        </w:rPr>
-        <w:t>InputClaim</w:t>
-      </w:r>
-      <w:proofErr w:type="spellEnd"/>
-      <w:r>
-        <w:rPr>
-          <w:rFonts w:asciiTheme="minorHAnsi" w:hAnsiTheme="minorHAnsi" w:cstheme="minorHAnsi"/>
-        </w:rPr>
-        <w:t xml:space="preserve"> </w:t>
-      </w:r>
-      <w:proofErr w:type="spellStart"/>
-      <w:r>
-        <w:rPr>
-          <w:rFonts w:asciiTheme="minorHAnsi" w:hAnsiTheme="minorHAnsi" w:cstheme="minorHAnsi"/>
-        </w:rPr>
-        <w:t>Claim</w:t>
-      </w:r>
-      <w:r>
-        <w:rPr>
-          <w:rFonts w:asciiTheme="minorHAnsi" w:hAnsiTheme="minorHAnsi" w:cstheme="minorHAnsi"/>
-        </w:rPr>
-        <w:t>TypeReferenceId</w:t>
-      </w:r>
-      <w:proofErr w:type="spellEnd"/>
-      <w:r>
-        <w:rPr>
-          <w:rFonts w:asciiTheme="minorHAnsi" w:hAnsiTheme="minorHAnsi" w:cstheme="minorHAnsi"/>
-        </w:rPr>
-        <w:t>="</w:t>
-      </w:r>
-      <w:proofErr w:type="spellStart"/>
-      <w:r>
-        <w:rPr>
-          <w:rFonts w:asciiTheme="minorHAnsi" w:hAnsiTheme="minorHAnsi" w:cstheme="minorHAnsi"/>
-        </w:rPr>
-        <w:t>givenName</w:t>
-      </w:r>
-      <w:proofErr w:type="spellEnd"/>
-      <w:r>
-        <w:rPr>
-          <w:rFonts w:asciiTheme="minorHAnsi" w:hAnsiTheme="minorHAnsi" w:cstheme="minorHAnsi"/>
-        </w:rPr>
-        <w:t>"  /&gt;</w:t>
+        <w:t>&lt;InputClaim Claim</w:t>
+      </w:r>
+      <w:r>
+        <w:rPr>
+          <w:rFonts w:asciiTheme="minorHAnsi" w:hAnsiTheme="minorHAnsi" w:cstheme="minorHAnsi"/>
+        </w:rPr>
+        <w:t>TypeReferenceId="givenName"  /&gt;</w:t>
       </w:r>
       <w:r>
         <w:rPr>
@@ -3555,97 +2717,27 @@
         <w:rPr>
           <w:rFonts w:asciiTheme="minorHAnsi" w:hAnsiTheme="minorHAnsi" w:cstheme="minorHAnsi"/>
         </w:rPr>
-        <w:t>&lt;</w:t>
-      </w:r>
-      <w:proofErr w:type="spellStart"/>
-      <w:r>
-        <w:rPr>
-          <w:rFonts w:asciiTheme="minorHAnsi" w:hAnsiTheme="minorHAnsi" w:cstheme="minorHAnsi"/>
-        </w:rPr>
-        <w:t>InputClaim</w:t>
-      </w:r>
-      <w:proofErr w:type="spellEnd"/>
-      <w:r>
-        <w:rPr>
-          <w:rFonts w:asciiTheme="minorHAnsi" w:hAnsiTheme="minorHAnsi" w:cstheme="minorHAnsi"/>
-        </w:rPr>
-        <w:t xml:space="preserve"> </w:t>
-      </w:r>
-      <w:proofErr w:type="spellStart"/>
-      <w:r>
-        <w:rPr>
-          <w:rFonts w:asciiTheme="minorHAnsi" w:hAnsiTheme="minorHAnsi" w:cstheme="minorHAnsi"/>
-        </w:rPr>
-        <w:t>Cla</w:t>
-      </w:r>
-      <w:r>
-        <w:rPr>
-          <w:rFonts w:asciiTheme="minorHAnsi" w:hAnsiTheme="minorHAnsi" w:cstheme="minorHAnsi"/>
-        </w:rPr>
-        <w:t>imTypeReferenceId</w:t>
-      </w:r>
-      <w:proofErr w:type="spellEnd"/>
-      <w:r>
-        <w:rPr>
-          <w:rFonts w:asciiTheme="minorHAnsi" w:hAnsiTheme="minorHAnsi" w:cstheme="minorHAnsi"/>
-        </w:rPr>
-        <w:t>="</w:t>
-      </w:r>
-      <w:proofErr w:type="spellStart"/>
-      <w:r>
-        <w:rPr>
-          <w:rFonts w:asciiTheme="minorHAnsi" w:hAnsiTheme="minorHAnsi" w:cstheme="minorHAnsi"/>
-        </w:rPr>
-        <w:t>surName</w:t>
-      </w:r>
-      <w:proofErr w:type="spellEnd"/>
-      <w:r>
-        <w:rPr>
-          <w:rFonts w:asciiTheme="minorHAnsi" w:hAnsiTheme="minorHAnsi" w:cstheme="minorHAnsi"/>
-        </w:rPr>
-        <w:t>"  /&gt;</w:t>
+        <w:t>&lt;InputClaim Cla</w:t>
+      </w:r>
+      <w:r>
+        <w:rPr>
+          <w:rFonts w:asciiTheme="minorHAnsi" w:hAnsiTheme="minorHAnsi" w:cstheme="minorHAnsi"/>
+        </w:rPr>
+        <w:t>imTypeReferenceId="surName"  /&gt;</w:t>
       </w:r>
       <w:r>
         <w:rPr>
           <w:rFonts w:asciiTheme="minorHAnsi" w:hAnsiTheme="minorHAnsi" w:cstheme="minorHAnsi"/>
         </w:rPr>
         <w:br/>
-        <w:t xml:space="preserve"> &lt;/</w:t>
-      </w:r>
-      <w:proofErr w:type="spellStart"/>
-      <w:r>
-        <w:rPr>
-          <w:rFonts w:asciiTheme="minorHAnsi" w:hAnsiTheme="minorHAnsi" w:cstheme="minorHAnsi"/>
-        </w:rPr>
-        <w:t>InputClaims</w:t>
-      </w:r>
-      <w:proofErr w:type="spellEnd"/>
-      <w:r>
-        <w:rPr>
-          <w:rFonts w:asciiTheme="minorHAnsi" w:hAnsiTheme="minorHAnsi" w:cstheme="minorHAnsi"/>
-        </w:rPr>
-        <w:t>&gt;</w:t>
+        <w:t xml:space="preserve"> &lt;/InputClaims&gt;</w:t>
       </w:r>
       <w:r>
         <w:rPr>
           <w:rFonts w:asciiTheme="minorHAnsi" w:hAnsiTheme="minorHAnsi" w:cstheme="minorHAnsi"/>
         </w:rPr>
         <w:br/>
-        <w:t xml:space="preserve"> &lt;</w:t>
-      </w:r>
-      <w:proofErr w:type="spellStart"/>
-      <w:r>
-        <w:rPr>
-          <w:rFonts w:asciiTheme="minorHAnsi" w:hAnsiTheme="minorHAnsi" w:cstheme="minorHAnsi"/>
-        </w:rPr>
-        <w:t>OutputClaims</w:t>
-      </w:r>
-      <w:proofErr w:type="spellEnd"/>
-      <w:r>
-        <w:rPr>
-          <w:rFonts w:asciiTheme="minorHAnsi" w:hAnsiTheme="minorHAnsi" w:cstheme="minorHAnsi"/>
-        </w:rPr>
-        <w:t>&gt;</w:t>
+        <w:t xml:space="preserve"> &lt;OutputClaims&gt;</w:t>
       </w:r>
       <w:r>
         <w:rPr>
@@ -3658,35 +2750,13 @@
         <w:rPr>
           <w:rFonts w:asciiTheme="minorHAnsi" w:hAnsiTheme="minorHAnsi" w:cstheme="minorHAnsi"/>
         </w:rPr>
-        <w:t>&lt;</w:t>
-      </w:r>
-      <w:proofErr w:type="spellStart"/>
-      <w:r>
-        <w:rPr>
-          <w:rFonts w:asciiTheme="minorHAnsi" w:hAnsiTheme="minorHAnsi" w:cstheme="minorHAnsi"/>
-        </w:rPr>
-        <w:t>OutputClaim</w:t>
-      </w:r>
-      <w:proofErr w:type="spellEnd"/>
-      <w:r>
-        <w:rPr>
-          <w:rFonts w:asciiTheme="minorHAnsi" w:hAnsiTheme="minorHAnsi" w:cstheme="minorHAnsi"/>
-        </w:rPr>
-        <w:t xml:space="preserve"> </w:t>
-      </w:r>
-      <w:proofErr w:type="spellStart"/>
-      <w:r>
-        <w:rPr>
-          <w:rFonts w:asciiTheme="minorHAnsi" w:hAnsiTheme="minorHAnsi" w:cstheme="minorHAnsi"/>
-        </w:rPr>
-        <w:t>ClaimTypeReferenceId</w:t>
-      </w:r>
-      <w:proofErr w:type="spellEnd"/>
-      <w:r>
-        <w:rPr>
-          <w:rFonts w:asciiTheme="minorHAnsi" w:hAnsiTheme="minorHAnsi" w:cstheme="minorHAnsi"/>
-        </w:rPr>
-        <w:t>="city" /&gt;</w:t>
+        <w:t>&lt;OutputClaim</w:t>
+      </w:r>
+      <w:r>
+        <w:rPr>
+          <w:rFonts w:asciiTheme="minorHAnsi" w:hAnsiTheme="minorHAnsi" w:cstheme="minorHAnsi"/>
+        </w:rPr>
+        <w:t xml:space="preserve"> ClaimTypeReferenceId="city" /&gt;</w:t>
       </w:r>
       <w:r>
         <w:rPr>
@@ -3699,62 +2769,20 @@
         <w:rPr>
           <w:rFonts w:asciiTheme="minorHAnsi" w:hAnsiTheme="minorHAnsi" w:cstheme="minorHAnsi"/>
         </w:rPr>
-        <w:t>&lt;</w:t>
-      </w:r>
-      <w:proofErr w:type="spellStart"/>
-      <w:r>
-        <w:rPr>
-          <w:rFonts w:asciiTheme="minorHAnsi" w:hAnsiTheme="minorHAnsi" w:cstheme="minorHAnsi"/>
-        </w:rPr>
-        <w:t>OutputClaim</w:t>
-      </w:r>
-      <w:proofErr w:type="spellEnd"/>
-      <w:r>
-        <w:rPr>
-          <w:rFonts w:asciiTheme="minorHAnsi" w:hAnsiTheme="minorHAnsi" w:cstheme="minorHAnsi"/>
-        </w:rPr>
-        <w:t xml:space="preserve"> </w:t>
-      </w:r>
-      <w:proofErr w:type="spellStart"/>
-      <w:r>
-        <w:rPr>
-          <w:rFonts w:asciiTheme="minorHAnsi" w:hAnsiTheme="minorHAnsi" w:cstheme="minorHAnsi"/>
-        </w:rPr>
-        <w:t>Claim</w:t>
-      </w:r>
-      <w:r>
-        <w:rPr>
-          <w:rFonts w:asciiTheme="minorHAnsi" w:hAnsiTheme="minorHAnsi" w:cstheme="minorHAnsi"/>
-        </w:rPr>
-        <w:t>TypeReferenceId</w:t>
-      </w:r>
-      <w:proofErr w:type="spellEnd"/>
-      <w:r>
-        <w:rPr>
-          <w:rFonts w:asciiTheme="minorHAnsi" w:hAnsiTheme="minorHAnsi" w:cstheme="minorHAnsi"/>
-        </w:rPr>
-        <w:t>="profession" /&gt;</w:t>
+        <w:t>&lt;OutputClaim Claim</w:t>
+      </w:r>
+      <w:r>
+        <w:rPr>
+          <w:rFonts w:asciiTheme="minorHAnsi" w:hAnsiTheme="minorHAnsi" w:cstheme="minorHAnsi"/>
+        </w:rPr>
+        <w:t>TypeReferenceId="profession" /&gt;</w:t>
       </w:r>
       <w:r>
         <w:rPr>
           <w:rFonts w:asciiTheme="minorHAnsi" w:hAnsiTheme="minorHAnsi" w:cstheme="minorHAnsi"/>
         </w:rPr>
         <w:br/>
-        <w:t xml:space="preserve"> &lt;/</w:t>
-      </w:r>
-      <w:proofErr w:type="spellStart"/>
-      <w:r>
-        <w:rPr>
-          <w:rFonts w:asciiTheme="minorHAnsi" w:hAnsiTheme="minorHAnsi" w:cstheme="minorHAnsi"/>
-        </w:rPr>
-        <w:t>OutputClaims</w:t>
-      </w:r>
-      <w:proofErr w:type="spellEnd"/>
-      <w:r>
-        <w:rPr>
-          <w:rFonts w:asciiTheme="minorHAnsi" w:hAnsiTheme="minorHAnsi" w:cstheme="minorHAnsi"/>
-        </w:rPr>
-        <w:t>&gt;</w:t>
+        <w:t xml:space="preserve"> &lt;/OutputClaims&gt;</w:t>
       </w:r>
       <w:r>
         <w:rPr>
@@ -3767,55 +2795,13 @@
         <w:rPr>
           <w:rFonts w:asciiTheme="minorHAnsi" w:hAnsiTheme="minorHAnsi" w:cstheme="minorHAnsi"/>
         </w:rPr>
-        <w:t>&lt;</w:t>
-      </w:r>
-      <w:proofErr w:type="spellStart"/>
-      <w:r>
-        <w:rPr>
-          <w:rFonts w:asciiTheme="minorHAnsi" w:hAnsiTheme="minorHAnsi" w:cstheme="minorHAnsi"/>
-        </w:rPr>
-        <w:t>UseTechnicalProfileForSessionMana</w:t>
-      </w:r>
-      <w:r>
-        <w:rPr>
-          <w:rFonts w:asciiTheme="minorHAnsi" w:hAnsiTheme="minorHAnsi" w:cstheme="minorHAnsi"/>
-        </w:rPr>
-        <w:t>gement</w:t>
-      </w:r>
-      <w:proofErr w:type="spellEnd"/>
-      <w:r>
-        <w:rPr>
-          <w:rFonts w:asciiTheme="minorHAnsi" w:hAnsiTheme="minorHAnsi" w:cstheme="minorHAnsi"/>
-        </w:rPr>
-        <w:t xml:space="preserve"> </w:t>
-      </w:r>
-      <w:proofErr w:type="spellStart"/>
-      <w:r>
-        <w:rPr>
-          <w:rFonts w:asciiTheme="minorHAnsi" w:hAnsiTheme="minorHAnsi" w:cstheme="minorHAnsi"/>
-        </w:rPr>
-        <w:t>ReferenceId</w:t>
-      </w:r>
-      <w:proofErr w:type="spellEnd"/>
-      <w:r>
-        <w:rPr>
-          <w:rFonts w:asciiTheme="minorHAnsi" w:hAnsiTheme="minorHAnsi" w:cstheme="minorHAnsi"/>
-        </w:rPr>
-        <w:t>="SM-</w:t>
-      </w:r>
-      <w:proofErr w:type="spellStart"/>
-      <w:r>
-        <w:rPr>
-          <w:rFonts w:asciiTheme="minorHAnsi" w:hAnsiTheme="minorHAnsi" w:cstheme="minorHAnsi"/>
-        </w:rPr>
-        <w:t>Noop</w:t>
-      </w:r>
-      <w:proofErr w:type="spellEnd"/>
-      <w:r>
-        <w:rPr>
-          <w:rFonts w:asciiTheme="minorHAnsi" w:hAnsiTheme="minorHAnsi" w:cstheme="minorHAnsi"/>
-        </w:rPr>
-        <w:t>" /&gt;</w:t>
+        <w:t>&lt;UseTechnicalProfileForSessionMana</w:t>
+      </w:r>
+      <w:r>
+        <w:rPr>
+          <w:rFonts w:asciiTheme="minorHAnsi" w:hAnsiTheme="minorHAnsi" w:cstheme="minorHAnsi"/>
+        </w:rPr>
+        <w:t>gement ReferenceId="SM-Noop" /&gt;</w:t>
       </w:r>
       <w:r>
         <w:rPr>
@@ -3827,21 +2813,7 @@
         <w:rPr>
           <w:rFonts w:asciiTheme="minorHAnsi" w:hAnsiTheme="minorHAnsi" w:cstheme="minorHAnsi"/>
         </w:rPr>
-        <w:t>&lt;/</w:t>
-      </w:r>
-      <w:proofErr w:type="spellStart"/>
-      <w:r>
-        <w:rPr>
-          <w:rFonts w:asciiTheme="minorHAnsi" w:hAnsiTheme="minorHAnsi" w:cstheme="minorHAnsi"/>
-        </w:rPr>
-        <w:t>TechnicalProfile</w:t>
-      </w:r>
-      <w:proofErr w:type="spellEnd"/>
-      <w:r>
-        <w:rPr>
-          <w:rFonts w:asciiTheme="minorHAnsi" w:hAnsiTheme="minorHAnsi" w:cstheme="minorHAnsi"/>
-        </w:rPr>
-        <w:t>&gt;</w:t>
+        <w:t>&lt;/TechnicalProfile&gt;</w:t>
       </w:r>
     </w:p>
     <w:p>
@@ -3856,21 +2828,7 @@
         <w:rPr>
           <w:rFonts w:cstheme="minorHAnsi"/>
         </w:rPr>
-        <w:t xml:space="preserve">For this to work you also need the add the building blocks (see B2C_1A_TRUSTFRAMEWORKEXTENSIONS). These settings extend the claims schema with two new claims used as output claims of the new </w:t>
-      </w:r>
-      <w:proofErr w:type="spellStart"/>
-      <w:r>
-        <w:rPr>
-          <w:rFonts w:cstheme="minorHAnsi"/>
-        </w:rPr>
-        <w:t>AddClaims</w:t>
-      </w:r>
-      <w:proofErr w:type="spellEnd"/>
-      <w:r>
-        <w:rPr>
-          <w:rFonts w:cstheme="minorHAnsi"/>
-        </w:rPr>
-        <w:t xml:space="preserve"> REST API. These claims are city and profession.</w:t>
+        <w:t>For this to work you also need the add the building blocks (see B2C_1A_TRUSTFRAMEWORKEXTENSIONS). These settings extend the claims schema with two new claims used as output claims of the new AddClaims REST API. These claims are city and profession.</w:t>
       </w:r>
     </w:p>
     <w:p>
@@ -3886,7 +2844,7 @@
           <w:rFonts w:cstheme="minorHAnsi"/>
         </w:rPr>
         <w:lastRenderedPageBreak/>
-        <w:t>Go to Policy Keys in the B2C extension on the azure portal and add two keys:</w:t>
+        <w:t>This scenario implements basic authentication between the B2C service and the REST API. We need to configure keys used to authenticate.</w:t>
       </w:r>
     </w:p>
     <w:p>
@@ -3894,14 +2852,14 @@
         <w:spacing w:after="200" w:line="300" w:lineRule="auto"/>
         <w:ind w:left="0"/>
         <w:rPr>
-          <w:rFonts w:asciiTheme="minorHAnsi" w:hAnsiTheme="minorHAnsi" w:cstheme="minorHAnsi"/>
-        </w:rPr>
-      </w:pPr>
-      <w:r>
-        <w:rPr>
-          <w:rFonts w:asciiTheme="minorHAnsi" w:hAnsiTheme="minorHAnsi" w:cstheme="minorHAnsi"/>
-        </w:rPr>
-        <w:t>B2C_1A_RestClientId</w:t>
+          <w:rFonts w:cstheme="minorHAnsi"/>
+        </w:rPr>
+      </w:pPr>
+      <w:r>
+        <w:rPr>
+          <w:rFonts w:cstheme="minorHAnsi"/>
+        </w:rPr>
+        <w:t>Go to Policy Keys in the B2C extension on the azure portal and add two keys:</w:t>
       </w:r>
     </w:p>
     <w:p>
@@ -3916,7 +2874,7 @@
         <w:rPr>
           <w:rFonts w:asciiTheme="minorHAnsi" w:hAnsiTheme="minorHAnsi" w:cstheme="minorHAnsi"/>
         </w:rPr>
-        <w:t>B2C_1A_RestClientSecret</w:t>
+        <w:t>B2C_1A_RestClientId</w:t>
       </w:r>
     </w:p>
     <w:p>
@@ -3931,7 +2889,7 @@
         <w:rPr>
           <w:rFonts w:asciiTheme="minorHAnsi" w:hAnsiTheme="minorHAnsi" w:cstheme="minorHAnsi"/>
         </w:rPr>
-        <w:t>Both key are fixed. So do Add manual and use these values:</w:t>
+        <w:t>B2C_1A_RestClientSecret</w:t>
       </w:r>
     </w:p>
     <w:p>
@@ -3946,13 +2904,19 @@
         <w:rPr>
           <w:rFonts w:asciiTheme="minorHAnsi" w:hAnsiTheme="minorHAnsi" w:cstheme="minorHAnsi"/>
         </w:rPr>
-        <w:t xml:space="preserve">12345678 for </w:t>
-      </w:r>
-      <w:r>
-        <w:rPr>
-          <w:rFonts w:asciiTheme="minorHAnsi" w:hAnsiTheme="minorHAnsi" w:cstheme="minorHAnsi"/>
-        </w:rPr>
-        <w:t>B2C_1A_RestClientId</w:t>
+        <w:t>Both key are fixed. So do Add manual</w:t>
+      </w:r>
+      <w:r>
+        <w:rPr>
+          <w:rFonts w:asciiTheme="minorHAnsi" w:hAnsiTheme="minorHAnsi" w:cstheme="minorHAnsi"/>
+        </w:rPr>
+        <w:t xml:space="preserve"> on the Policy keys blade</w:t>
+      </w:r>
+      <w:r>
+        <w:rPr>
+          <w:rFonts w:asciiTheme="minorHAnsi" w:hAnsiTheme="minorHAnsi" w:cstheme="minorHAnsi"/>
+        </w:rPr>
+        <w:t xml:space="preserve"> and use these values:</w:t>
       </w:r>
     </w:p>
     <w:p>
@@ -3963,25 +2927,11 @@
           <w:rFonts w:asciiTheme="minorHAnsi" w:hAnsiTheme="minorHAnsi" w:cstheme="minorHAnsi"/>
         </w:rPr>
       </w:pPr>
-      <w:proofErr w:type="spellStart"/>
-      <w:r>
-        <w:rPr>
-          <w:rFonts w:asciiTheme="minorHAnsi" w:hAnsiTheme="minorHAnsi" w:cstheme="minorHAnsi"/>
-        </w:rPr>
-        <w:t>Abcdefg</w:t>
-      </w:r>
-      <w:proofErr w:type="spellEnd"/>
-      <w:r>
-        <w:rPr>
-          <w:rFonts w:asciiTheme="minorHAnsi" w:hAnsiTheme="minorHAnsi" w:cstheme="minorHAnsi"/>
-        </w:rPr>
-        <w:t xml:space="preserve"> for </w:t>
-      </w:r>
-      <w:r>
-        <w:rPr>
-          <w:rFonts w:asciiTheme="minorHAnsi" w:hAnsiTheme="minorHAnsi" w:cstheme="minorHAnsi"/>
-        </w:rPr>
-        <w:t>B2C_1A_RestClientSecret</w:t>
+      <w:r>
+        <w:rPr>
+          <w:rFonts w:asciiTheme="minorHAnsi" w:hAnsiTheme="minorHAnsi" w:cstheme="minorHAnsi"/>
+        </w:rPr>
+        <w:t>12345678 for B2C_1A_RestClientId</w:t>
       </w:r>
     </w:p>
     <w:p>
@@ -3992,6 +2942,12 @@
           <w:rFonts w:asciiTheme="minorHAnsi" w:hAnsiTheme="minorHAnsi" w:cstheme="minorHAnsi"/>
         </w:rPr>
       </w:pPr>
+      <w:r>
+        <w:rPr>
+          <w:rFonts w:asciiTheme="minorHAnsi" w:hAnsiTheme="minorHAnsi" w:cstheme="minorHAnsi"/>
+        </w:rPr>
+        <w:t>Abcdefg for B2C_1A_RestClientSecret</w:t>
+      </w:r>
     </w:p>
     <w:p>
       <w:pPr>
@@ -4001,20 +2957,27 @@
           <w:rFonts w:asciiTheme="minorHAnsi" w:hAnsiTheme="minorHAnsi" w:cstheme="minorHAnsi"/>
         </w:rPr>
       </w:pPr>
+    </w:p>
+    <w:p>
+      <w:pPr>
+        <w:spacing w:after="200" w:line="300" w:lineRule="auto"/>
+        <w:ind w:left="0"/>
+        <w:rPr>
+          <w:rFonts w:asciiTheme="minorHAnsi" w:hAnsiTheme="minorHAnsi" w:cstheme="minorHAnsi"/>
+        </w:rPr>
+      </w:pPr>
       <w:r>
         <w:rPr>
           <w:rFonts w:asciiTheme="minorHAnsi" w:hAnsiTheme="minorHAnsi" w:cstheme="minorHAnsi"/>
         </w:rPr>
         <w:t xml:space="preserve">Next add the </w:t>
       </w:r>
-      <w:proofErr w:type="spellStart"/>
       <w:r>
         <w:rPr>
           <w:rFonts w:asciiTheme="minorHAnsi" w:hAnsiTheme="minorHAnsi" w:cstheme="minorHAnsi"/>
         </w:rPr>
         <w:t>SignUpOrSignInDemo</w:t>
       </w:r>
-      <w:proofErr w:type="spellEnd"/>
       <w:r>
         <w:rPr>
           <w:rFonts w:asciiTheme="minorHAnsi" w:hAnsiTheme="minorHAnsi" w:cstheme="minorHAnsi"/>
@@ -4031,33 +2994,43 @@
         <w:rPr>
           <w:rFonts w:asciiTheme="minorHAnsi" w:hAnsiTheme="minorHAnsi" w:cstheme="minorHAnsi"/>
         </w:rPr>
-        <w:t xml:space="preserve">. This adds an additional claims exchange which calls the </w:t>
-      </w:r>
-      <w:proofErr w:type="spellStart"/>
-      <w:r>
-        <w:rPr>
-          <w:rFonts w:asciiTheme="minorHAnsi" w:hAnsiTheme="minorHAnsi" w:cstheme="minorHAnsi"/>
-        </w:rPr>
-        <w:t>AddClaims</w:t>
-      </w:r>
-      <w:proofErr w:type="spellEnd"/>
-      <w:r>
-        <w:rPr>
-          <w:rFonts w:asciiTheme="minorHAnsi" w:hAnsiTheme="minorHAnsi" w:cstheme="minorHAnsi"/>
-        </w:rPr>
-        <w:t xml:space="preserve"> API to collect two new claims.</w:t>
+        <w:t>. This adds an additional claims exchange which calls the AddClaims API to collect two new claims.</w:t>
+      </w:r>
+    </w:p>
+    <w:p>
+      <w:pPr>
+        <w:spacing w:after="200" w:line="300" w:lineRule="auto"/>
+        <w:ind w:left="0"/>
+        <w:rPr>
+          <w:rFonts w:asciiTheme="minorHAnsi" w:hAnsiTheme="minorHAnsi" w:cstheme="minorHAnsi"/>
+        </w:rPr>
+      </w:pPr>
+      <w:r>
+        <w:rPr>
+          <w:rFonts w:asciiTheme="minorHAnsi" w:hAnsiTheme="minorHAnsi" w:cstheme="minorHAnsi"/>
+        </w:rPr>
+        <w:t xml:space="preserve">Next </w:t>
+      </w:r>
+      <w:r>
+        <w:rPr>
+          <w:rFonts w:asciiTheme="minorHAnsi" w:hAnsiTheme="minorHAnsi" w:cstheme="minorHAnsi"/>
+        </w:rPr>
+        <w:t xml:space="preserve"> add the city and profession claims as output claims to the Relying Party in B2C_1A_SIGNUP_SIGNIN.</w:t>
+      </w:r>
+      <w:r>
+        <w:rPr>
+          <w:rFonts w:asciiTheme="minorHAnsi" w:hAnsiTheme="minorHAnsi" w:cstheme="minorHAnsi"/>
+        </w:rPr>
+        <w:t xml:space="preserve"> This makes sure that the city and profession claims are returned to the relying party in the signin and the signup scenario.</w:t>
       </w:r>
       <w:bookmarkStart w:id="7" w:name="_GoBack"/>
       <w:bookmarkEnd w:id="7"/>
-    </w:p>
-    <w:p>
-      <w:pPr>
-        <w:spacing w:after="200" w:line="300" w:lineRule="auto"/>
-        <w:ind w:left="0"/>
-        <w:rPr>
-          <w:rFonts w:asciiTheme="minorHAnsi" w:hAnsiTheme="minorHAnsi" w:cstheme="minorHAnsi"/>
-        </w:rPr>
-      </w:pPr>
+      <w:r>
+        <w:rPr>
+          <w:rFonts w:asciiTheme="minorHAnsi" w:hAnsiTheme="minorHAnsi" w:cstheme="minorHAnsi"/>
+        </w:rPr>
+        <w:t xml:space="preserve"> </w:t>
+      </w:r>
     </w:p>
     <w:p>
       <w:pPr>
@@ -5336,6 +4309,7 @@
     <w:lsdException w:name="HTML Sample" w:semiHidden="1" w:unhideWhenUsed="1"/>
     <w:lsdException w:name="HTML Typewriter" w:semiHidden="1" w:unhideWhenUsed="1"/>
     <w:lsdException w:name="HTML Variable" w:semiHidden="1" w:unhideWhenUsed="1"/>
+    <w:lsdException w:name="Normal Table" w:semiHidden="1" w:unhideWhenUsed="1"/>
     <w:lsdException w:name="annotation subject" w:semiHidden="1" w:unhideWhenUsed="1"/>
     <w:lsdException w:name="No List" w:semiHidden="1" w:unhideWhenUsed="1"/>
     <w:lsdException w:name="Outline List 1" w:semiHidden="1" w:unhideWhenUsed="1"/>
@@ -5380,6 +4354,7 @@
     <w:lsdException w:name="Table Professional" w:semiHidden="1" w:unhideWhenUsed="1"/>
     <w:lsdException w:name="Table Subtle 1" w:semiHidden="1" w:unhideWhenUsed="1"/>
     <w:lsdException w:name="Table Subtle 2" w:semiHidden="1" w:unhideWhenUsed="1"/>
+    <w:lsdException w:name="Table Web 1" w:semiHidden="1" w:unhideWhenUsed="1"/>
     <w:lsdException w:name="Table Web 2" w:semiHidden="1" w:unhideWhenUsed="1"/>
     <w:lsdException w:name="Table Web 3" w:semiHidden="1" w:unhideWhenUsed="1"/>
     <w:lsdException w:name="Balloon Text" w:semiHidden="1" w:unhideWhenUsed="1"/>
@@ -7609,6 +6584,7 @@
   <w:rsids>
     <w:rsidRoot w:val="009A1668"/>
     <w:rsid w:val="000D480D"/>
+    <w:rsid w:val="002B5CD1"/>
     <w:rsid w:val="002C7FD1"/>
     <w:rsid w:val="002D47B6"/>
     <w:rsid w:val="00581C3F"/>
@@ -7767,6 +6743,7 @@
     <w:lsdException w:name="HTML Sample" w:semiHidden="1" w:unhideWhenUsed="1"/>
     <w:lsdException w:name="HTML Typewriter" w:semiHidden="1" w:unhideWhenUsed="1"/>
     <w:lsdException w:name="HTML Variable" w:semiHidden="1" w:unhideWhenUsed="1"/>
+    <w:lsdException w:name="Normal Table" w:semiHidden="1" w:unhideWhenUsed="1"/>
     <w:lsdException w:name="annotation subject" w:semiHidden="1" w:unhideWhenUsed="1"/>
     <w:lsdException w:name="No List" w:semiHidden="1" w:unhideWhenUsed="1"/>
     <w:lsdException w:name="Outline List 1" w:semiHidden="1" w:unhideWhenUsed="1"/>
@@ -7811,6 +6788,7 @@
     <w:lsdException w:name="Table Professional" w:semiHidden="1" w:unhideWhenUsed="1"/>
     <w:lsdException w:name="Table Subtle 1" w:semiHidden="1" w:unhideWhenUsed="1"/>
     <w:lsdException w:name="Table Subtle 2" w:semiHidden="1" w:unhideWhenUsed="1"/>
+    <w:lsdException w:name="Table Web 1" w:semiHidden="1" w:unhideWhenUsed="1"/>
     <w:lsdException w:name="Table Web 2" w:semiHidden="1" w:unhideWhenUsed="1"/>
     <w:lsdException w:name="Table Web 3" w:semiHidden="1" w:unhideWhenUsed="1"/>
     <w:lsdException w:name="Balloon Text" w:semiHidden="1" w:unhideWhenUsed="1"/>
@@ -8661,6 +7639,15 @@
 </file>
 
 <file path=customXml/item2.xml><?xml version="1.0" encoding="utf-8"?>
+<?mso-contentType ?>
+<FormTemplates xmlns="http://schemas.microsoft.com/sharepoint/v3/contenttype/forms">
+  <Display>DocumentLibraryForm</Display>
+  <Edit>DocumentLibraryForm</Edit>
+  <New>DocumentLibraryForm</New>
+</FormTemplates>
+</file>
+
+<file path=customXml/item3.xml><?xml version="1.0" encoding="utf-8"?>
 <ct:contentTypeSchema xmlns:ct="http://schemas.microsoft.com/office/2006/metadata/contentType" xmlns:ma="http://schemas.microsoft.com/office/2006/metadata/properties/metaAttributes" ct:_="" ma:_="" ma:contentTypeName="Document" ma:contentTypeID="0x01010000033CCA485A9145848C2CF9E39854AB" ma:contentTypeVersion="6" ma:contentTypeDescription="Create a new document." ma:contentTypeScope="" ma:versionID="2afa5e42f51e8030c685a739148f70e1">
   <xsd:schema xmlns:xsd="http://www.w3.org/2001/XMLSchema" xmlns:xs="http://www.w3.org/2001/XMLSchema" xmlns:p="http://schemas.microsoft.com/office/2006/metadata/properties" xmlns:ns2="b34fa24d-d3fe-4753-8fbc-eb551594c875" xmlns:ns3="c05e560e-91cf-40fe-8d5d-625fea4e715e" targetNamespace="http://schemas.microsoft.com/office/2006/metadata/properties" ma:root="true" ma:fieldsID="3fa81800c5089c720289a6110c734027" ns2:_="" ns3:_="">
     <xsd:import namespace="b34fa24d-d3fe-4753-8fbc-eb551594c875"/>
@@ -8837,15 +7824,6 @@
 </ct:contentTypeSchema>
 </file>
 
-<file path=customXml/item3.xml><?xml version="1.0" encoding="utf-8"?>
-<?mso-contentType ?>
-<FormTemplates xmlns="http://schemas.microsoft.com/sharepoint/v3/contenttype/forms">
-  <Display>DocumentLibraryForm</Display>
-  <Edit>DocumentLibraryForm</Edit>
-  <New>DocumentLibraryForm</New>
-</FormTemplates>
-</file>
-
 <file path=customXml/item4.xml><?xml version="1.0" encoding="utf-8"?>
 <b:Sources xmlns:b="http://schemas.openxmlformats.org/officeDocument/2006/bibliography" xmlns="http://schemas.openxmlformats.org/officeDocument/2006/bibliography" SelectedStyle="\APA.XSL" StyleName="APA"/>
 </file>
@@ -8860,6 +7838,14 @@
 </file>
 
 <file path=customXml/itemProps2.xml><?xml version="1.0" encoding="utf-8"?>
+<ds:datastoreItem xmlns:ds="http://schemas.openxmlformats.org/officeDocument/2006/customXml" ds:itemID="{9B209FFB-AEE2-49BD-84B0-FE450A0FF15F}">
+  <ds:schemaRefs>
+    <ds:schemaRef ds:uri="http://schemas.microsoft.com/sharepoint/v3/contenttype/forms"/>
+  </ds:schemaRefs>
+</ds:datastoreItem>
+</file>
+
+<file path=customXml/itemProps3.xml><?xml version="1.0" encoding="utf-8"?>
 <ds:datastoreItem xmlns:ds="http://schemas.openxmlformats.org/officeDocument/2006/customXml" ds:itemID="{058E1A88-432D-4AFB-BBB9-A02AEA88F858}">
   <ds:schemaRefs>
     <ds:schemaRef ds:uri="http://schemas.microsoft.com/office/2006/metadata/contentType"/>
@@ -8878,16 +7864,8 @@
 </ds:datastoreItem>
 </file>
 
-<file path=customXml/itemProps3.xml><?xml version="1.0" encoding="utf-8"?>
-<ds:datastoreItem xmlns:ds="http://schemas.openxmlformats.org/officeDocument/2006/customXml" ds:itemID="{9B209FFB-AEE2-49BD-84B0-FE450A0FF15F}">
-  <ds:schemaRefs>
-    <ds:schemaRef ds:uri="http://schemas.microsoft.com/sharepoint/v3/contenttype/forms"/>
-  </ds:schemaRefs>
-</ds:datastoreItem>
-</file>
-
 <file path=customXml/itemProps4.xml><?xml version="1.0" encoding="utf-8"?>
-<ds:datastoreItem xmlns:ds="http://schemas.openxmlformats.org/officeDocument/2006/customXml" ds:itemID="{D6245981-C3FD-46FB-AB21-92D27B1BCEB4}">
+<ds:datastoreItem xmlns:ds="http://schemas.openxmlformats.org/officeDocument/2006/customXml" ds:itemID="{953B8789-DE22-4C72-9EFE-DD3395F59D42}">
   <ds:schemaRefs>
     <ds:schemaRef ds:uri="http://schemas.openxmlformats.org/officeDocument/2006/bibliography"/>
   </ds:schemaRefs>

</xml_diff>